<commit_message>
Added Entity Framework Core integration with SQLite and initial migrations.
</commit_message>
<xml_diff>
--- a/Code Challange - Ntara.docx
+++ b/Code Challange - Ntara.docx
@@ -11,43 +11,29 @@
           <w:szCs w:val="40"/>
         </w:rPr>
       </w:pPr>
-      <w:proofErr w:type="spellStart"/>
       <w:r>
         <w:rPr>
           <w:rFonts w:ascii="Times New Roman" w:hAnsi="Times New Roman" w:cs="Times New Roman"/>
           <w:sz w:val="40"/>
           <w:szCs w:val="40"/>
-          <w:lang w:val="es-GT"/>
         </w:rPr>
-        <w:t>Code</w:t>
-      </w:r>
-      <w:proofErr w:type="spellEnd"/>
+        <w:t xml:space="preserve">Code </w:t>
+      </w:r>
+      <w:proofErr w:type="spellStart"/>
       <w:r>
         <w:rPr>
           <w:rFonts w:ascii="Times New Roman" w:hAnsi="Times New Roman" w:cs="Times New Roman"/>
           <w:sz w:val="40"/>
           <w:szCs w:val="40"/>
-          <w:lang w:val="es-GT"/>
         </w:rPr>
-        <w:t xml:space="preserve"> </w:t>
-      </w:r>
-      <w:proofErr w:type="spellStart"/>
+        <w:t>Challange</w:t>
+      </w:r>
+      <w:proofErr w:type="spellEnd"/>
       <w:r>
         <w:rPr>
           <w:rFonts w:ascii="Times New Roman" w:hAnsi="Times New Roman" w:cs="Times New Roman"/>
           <w:sz w:val="40"/>
           <w:szCs w:val="40"/>
-          <w:lang w:val="es-GT"/>
-        </w:rPr>
-        <w:t>Challange</w:t>
-      </w:r>
-      <w:proofErr w:type="spellEnd"/>
-      <w:r>
-        <w:rPr>
-          <w:rFonts w:ascii="Times New Roman" w:hAnsi="Times New Roman" w:cs="Times New Roman"/>
-          <w:sz w:val="40"/>
-          <w:szCs w:val="40"/>
-          <w:lang w:val="es-GT"/>
         </w:rPr>
         <w:t xml:space="preserve"> </w:t>
       </w:r>
@@ -85,13 +71,7 @@
     <w:p/>
     <w:p>
       <w:r>
-        <w:t xml:space="preserve">You have been </w:t>
-      </w:r>
-      <w:r>
-        <w:t>provided with</w:t>
-      </w:r>
-      <w:r>
-        <w:t xml:space="preserve"> a comma-separated value (.csv) file. This data set should remain unedited.  Your mission, if you choose to accept it, is as follows:</w:t>
+        <w:t>You have been provided with a comma-separated value (.csv) file. This data set should remain unedited.  Your mission, if you choose to accept it, is as follows:</w:t>
       </w:r>
     </w:p>
     <w:p>
@@ -370,9 +350,211 @@
     </w:p>
     <w:p>
       <w:pPr>
-        <w:rPr>
-          <w:rFonts w:ascii="Times New Roman" w:hAnsi="Times New Roman" w:cs="Times New Roman"/>
-        </w:rPr>
+        <w:pStyle w:val="Subtitle"/>
+      </w:pPr>
+      <w:r>
+        <w:t>Architecture</w:t>
+      </w:r>
+    </w:p>
+    <w:p>
+      <w:r>
+        <w:t>For this project, we are following a microservice architecture, separating the backend and frontend into independent, maintainable components. This structure allows for better scalability, cleaner responsibilities, and easier collaboration among multiple developers.</w:t>
+      </w:r>
+    </w:p>
+    <w:p>
+      <w:pPr>
+        <w:pStyle w:val="Subtitle"/>
+      </w:pPr>
+      <w:r>
+        <w:t>Backend</w:t>
+      </w:r>
+    </w:p>
+    <w:p>
+      <w:r>
+        <w:t>We created a new ASP.NET Core 8 project to build a RESTful API, following Domain-Driven Design (DDD) principles to keep a clear separation of concerns:</w:t>
+      </w:r>
+    </w:p>
+    <w:p>
+      <w:pPr>
+        <w:pStyle w:val="ListParagraph"/>
+        <w:numPr>
+          <w:ilvl w:val="0"/>
+          <w:numId w:val="5"/>
+        </w:numPr>
+      </w:pPr>
+      <w:proofErr w:type="spellStart"/>
+      <w:r>
+        <w:t>FootballTeamWinsWithMascots.Api</w:t>
+      </w:r>
+      <w:proofErr w:type="spellEnd"/>
+      <w:r>
+        <w:t xml:space="preserve">: </w:t>
+      </w:r>
+      <w:r>
+        <w:t>Contains API controllers, dependency injection configurations, and middleware such as global error handling and logging.</w:t>
+      </w:r>
+    </w:p>
+    <w:p>
+      <w:pPr>
+        <w:pStyle w:val="ListParagraph"/>
+        <w:numPr>
+          <w:ilvl w:val="0"/>
+          <w:numId w:val="5"/>
+        </w:numPr>
+      </w:pPr>
+      <w:proofErr w:type="spellStart"/>
+      <w:r>
+        <w:t>FootballTeamWinsWithMascots.Domain</w:t>
+      </w:r>
+      <w:proofErr w:type="spellEnd"/>
+      <w:r>
+        <w:t xml:space="preserve">: </w:t>
+      </w:r>
+      <w:r>
+        <w:t xml:space="preserve">Defines the core business model through entities, interfaces, </w:t>
+      </w:r>
+      <w:proofErr w:type="spellStart"/>
+      <w:r>
+        <w:t>enums</w:t>
+      </w:r>
+      <w:proofErr w:type="spellEnd"/>
+      <w:r>
+        <w:t>, and value objects. This layer focuses purely on domain logic and remains independent of external frameworks.</w:t>
+      </w:r>
+    </w:p>
+    <w:p>
+      <w:pPr>
+        <w:pStyle w:val="ListParagraph"/>
+        <w:numPr>
+          <w:ilvl w:val="0"/>
+          <w:numId w:val="5"/>
+        </w:numPr>
+      </w:pPr>
+      <w:proofErr w:type="spellStart"/>
+      <w:r>
+        <w:t>FootballTeamWinsWithMascots.Infrastructure</w:t>
+      </w:r>
+      <w:proofErr w:type="spellEnd"/>
+      <w:r>
+        <w:t xml:space="preserve">: </w:t>
+      </w:r>
+      <w:r>
+        <w:t xml:space="preserve">Contains Entity Framework Core configurations, the </w:t>
+      </w:r>
+      <w:proofErr w:type="spellStart"/>
+      <w:r>
+        <w:t>DbContext</w:t>
+      </w:r>
+      <w:proofErr w:type="spellEnd"/>
+      <w:r>
+        <w:t xml:space="preserve">, repository implementations, and database migrations. This layer manages data persistence and external </w:t>
+      </w:r>
+      <w:r>
+        <w:t>integration</w:t>
+      </w:r>
+      <w:r>
+        <w:t>.</w:t>
+      </w:r>
+    </w:p>
+    <w:p>
+      <w:pPr>
+        <w:pStyle w:val="ListParagraph"/>
+        <w:numPr>
+          <w:ilvl w:val="0"/>
+          <w:numId w:val="5"/>
+        </w:numPr>
+      </w:pPr>
+      <w:r>
+        <w:t xml:space="preserve">We use SQLite as </w:t>
+      </w:r>
+      <w:r>
+        <w:t>a</w:t>
+      </w:r>
+      <w:r>
+        <w:t xml:space="preserve"> database, which is lightweight and sufficient for this challenge.</w:t>
+      </w:r>
+    </w:p>
+    <w:p>
+      <w:pPr>
+        <w:pStyle w:val="ListParagraph"/>
+        <w:numPr>
+          <w:ilvl w:val="0"/>
+          <w:numId w:val="5"/>
+        </w:numPr>
+      </w:pPr>
+      <w:r>
+        <w:t xml:space="preserve">We implement unit tests with </w:t>
+      </w:r>
+      <w:proofErr w:type="spellStart"/>
+      <w:r>
+        <w:t>xUnit</w:t>
+      </w:r>
+      <w:proofErr w:type="spellEnd"/>
+      <w:r>
+        <w:t xml:space="preserve"> to ensure the stability and reliability of core services and API endpoints.</w:t>
+      </w:r>
+    </w:p>
+    <w:p>
+      <w:pPr>
+        <w:pStyle w:val="Subtitle"/>
+        <w:numPr>
+          <w:ilvl w:val="0"/>
+          <w:numId w:val="0"/>
+        </w:numPr>
+      </w:pPr>
+      <w:r>
+        <w:t>Frontend</w:t>
+      </w:r>
+    </w:p>
+    <w:p>
+      <w:r>
+        <w:t>The frontend is developed as an independent React + TypeScript application. It interacts with the backend API through HTTP endpoints, ensuring a clean separation between presentation and business logic.</w:t>
+      </w:r>
+    </w:p>
+    <w:p>
+      <w:pPr>
+        <w:pStyle w:val="ListParagraph"/>
+        <w:numPr>
+          <w:ilvl w:val="0"/>
+          <w:numId w:val="8"/>
+        </w:numPr>
+      </w:pPr>
+      <w:r>
+        <w:t>Uses React to build a responsive and dynamic single-page application.</w:t>
+      </w:r>
+    </w:p>
+    <w:p>
+      <w:pPr>
+        <w:pStyle w:val="ListParagraph"/>
+        <w:numPr>
+          <w:ilvl w:val="0"/>
+          <w:numId w:val="7"/>
+        </w:numPr>
+      </w:pPr>
+      <w:r>
+        <w:t>Integrates Material UI (MUI) to provide a clean, user-friendly, and accessible interface.</w:t>
+      </w:r>
+    </w:p>
+    <w:p>
+      <w:pPr>
+        <w:pStyle w:val="ListParagraph"/>
+        <w:numPr>
+          <w:ilvl w:val="0"/>
+          <w:numId w:val="6"/>
+        </w:numPr>
+      </w:pPr>
+      <w:r>
+        <w:t>Focuses on simplicity and usability to allow users to easily search and view the dataset.</w:t>
+      </w:r>
+    </w:p>
+    <w:p>
+      <w:pPr>
+        <w:pStyle w:val="ListParagraph"/>
+      </w:pPr>
+    </w:p>
+    <w:p>
+      <w:pPr>
+        <w:pStyle w:val="ListParagraph"/>
       </w:pPr>
     </w:p>
     <w:sectPr>
@@ -501,9 +683,687 @@
     </w:lvl>
   </w:abstractNum>
   <w:abstractNum w:abstractNumId="1" w15:restartNumberingAfterBreak="0">
+    <w:nsid w:val="07E34A09"/>
+    <w:multiLevelType w:val="hybridMultilevel"/>
+    <w:tmpl w:val="4EA0C224"/>
+    <w:lvl w:ilvl="0" w:tplc="04090001">
+      <w:start w:val="1"/>
+      <w:numFmt w:val="bullet"/>
+      <w:lvlText w:val=""/>
+      <w:lvlJc w:val="left"/>
+      <w:pPr>
+        <w:ind w:left="720" w:hanging="360"/>
+      </w:pPr>
+      <w:rPr>
+        <w:rFonts w:ascii="Symbol" w:hAnsi="Symbol" w:hint="default"/>
+      </w:rPr>
+    </w:lvl>
+    <w:lvl w:ilvl="1" w:tplc="04090003" w:tentative="1">
+      <w:start w:val="1"/>
+      <w:numFmt w:val="bullet"/>
+      <w:lvlText w:val="o"/>
+      <w:lvlJc w:val="left"/>
+      <w:pPr>
+        <w:ind w:left="1440" w:hanging="360"/>
+      </w:pPr>
+      <w:rPr>
+        <w:rFonts w:ascii="Courier New" w:hAnsi="Courier New" w:cs="Courier New" w:hint="default"/>
+      </w:rPr>
+    </w:lvl>
+    <w:lvl w:ilvl="2" w:tplc="04090005" w:tentative="1">
+      <w:start w:val="1"/>
+      <w:numFmt w:val="bullet"/>
+      <w:lvlText w:val=""/>
+      <w:lvlJc w:val="left"/>
+      <w:pPr>
+        <w:ind w:left="2160" w:hanging="360"/>
+      </w:pPr>
+      <w:rPr>
+        <w:rFonts w:ascii="Wingdings" w:hAnsi="Wingdings" w:hint="default"/>
+      </w:rPr>
+    </w:lvl>
+    <w:lvl w:ilvl="3" w:tplc="04090001" w:tentative="1">
+      <w:start w:val="1"/>
+      <w:numFmt w:val="bullet"/>
+      <w:lvlText w:val=""/>
+      <w:lvlJc w:val="left"/>
+      <w:pPr>
+        <w:ind w:left="2880" w:hanging="360"/>
+      </w:pPr>
+      <w:rPr>
+        <w:rFonts w:ascii="Symbol" w:hAnsi="Symbol" w:hint="default"/>
+      </w:rPr>
+    </w:lvl>
+    <w:lvl w:ilvl="4" w:tplc="04090003" w:tentative="1">
+      <w:start w:val="1"/>
+      <w:numFmt w:val="bullet"/>
+      <w:lvlText w:val="o"/>
+      <w:lvlJc w:val="left"/>
+      <w:pPr>
+        <w:ind w:left="3600" w:hanging="360"/>
+      </w:pPr>
+      <w:rPr>
+        <w:rFonts w:ascii="Courier New" w:hAnsi="Courier New" w:cs="Courier New" w:hint="default"/>
+      </w:rPr>
+    </w:lvl>
+    <w:lvl w:ilvl="5" w:tplc="04090005" w:tentative="1">
+      <w:start w:val="1"/>
+      <w:numFmt w:val="bullet"/>
+      <w:lvlText w:val=""/>
+      <w:lvlJc w:val="left"/>
+      <w:pPr>
+        <w:ind w:left="4320" w:hanging="360"/>
+      </w:pPr>
+      <w:rPr>
+        <w:rFonts w:ascii="Wingdings" w:hAnsi="Wingdings" w:hint="default"/>
+      </w:rPr>
+    </w:lvl>
+    <w:lvl w:ilvl="6" w:tplc="04090001" w:tentative="1">
+      <w:start w:val="1"/>
+      <w:numFmt w:val="bullet"/>
+      <w:lvlText w:val=""/>
+      <w:lvlJc w:val="left"/>
+      <w:pPr>
+        <w:ind w:left="5040" w:hanging="360"/>
+      </w:pPr>
+      <w:rPr>
+        <w:rFonts w:ascii="Symbol" w:hAnsi="Symbol" w:hint="default"/>
+      </w:rPr>
+    </w:lvl>
+    <w:lvl w:ilvl="7" w:tplc="04090003" w:tentative="1">
+      <w:start w:val="1"/>
+      <w:numFmt w:val="bullet"/>
+      <w:lvlText w:val="o"/>
+      <w:lvlJc w:val="left"/>
+      <w:pPr>
+        <w:ind w:left="5760" w:hanging="360"/>
+      </w:pPr>
+      <w:rPr>
+        <w:rFonts w:ascii="Courier New" w:hAnsi="Courier New" w:cs="Courier New" w:hint="default"/>
+      </w:rPr>
+    </w:lvl>
+    <w:lvl w:ilvl="8" w:tplc="04090005" w:tentative="1">
+      <w:start w:val="1"/>
+      <w:numFmt w:val="bullet"/>
+      <w:lvlText w:val=""/>
+      <w:lvlJc w:val="left"/>
+      <w:pPr>
+        <w:ind w:left="6480" w:hanging="360"/>
+      </w:pPr>
+      <w:rPr>
+        <w:rFonts w:ascii="Wingdings" w:hAnsi="Wingdings" w:hint="default"/>
+      </w:rPr>
+    </w:lvl>
+  </w:abstractNum>
+  <w:abstractNum w:abstractNumId="2" w15:restartNumberingAfterBreak="0">
+    <w:nsid w:val="0DD96698"/>
+    <w:multiLevelType w:val="hybridMultilevel"/>
+    <w:tmpl w:val="37845240"/>
+    <w:lvl w:ilvl="0" w:tplc="04090001">
+      <w:start w:val="1"/>
+      <w:numFmt w:val="bullet"/>
+      <w:lvlText w:val=""/>
+      <w:lvlJc w:val="left"/>
+      <w:pPr>
+        <w:ind w:left="720" w:hanging="360"/>
+      </w:pPr>
+      <w:rPr>
+        <w:rFonts w:ascii="Symbol" w:hAnsi="Symbol" w:hint="default"/>
+      </w:rPr>
+    </w:lvl>
+    <w:lvl w:ilvl="1" w:tplc="04090003" w:tentative="1">
+      <w:start w:val="1"/>
+      <w:numFmt w:val="bullet"/>
+      <w:lvlText w:val="o"/>
+      <w:lvlJc w:val="left"/>
+      <w:pPr>
+        <w:ind w:left="1440" w:hanging="360"/>
+      </w:pPr>
+      <w:rPr>
+        <w:rFonts w:ascii="Courier New" w:hAnsi="Courier New" w:cs="Courier New" w:hint="default"/>
+      </w:rPr>
+    </w:lvl>
+    <w:lvl w:ilvl="2" w:tplc="04090005" w:tentative="1">
+      <w:start w:val="1"/>
+      <w:numFmt w:val="bullet"/>
+      <w:lvlText w:val=""/>
+      <w:lvlJc w:val="left"/>
+      <w:pPr>
+        <w:ind w:left="2160" w:hanging="360"/>
+      </w:pPr>
+      <w:rPr>
+        <w:rFonts w:ascii="Wingdings" w:hAnsi="Wingdings" w:hint="default"/>
+      </w:rPr>
+    </w:lvl>
+    <w:lvl w:ilvl="3" w:tplc="04090001" w:tentative="1">
+      <w:start w:val="1"/>
+      <w:numFmt w:val="bullet"/>
+      <w:lvlText w:val=""/>
+      <w:lvlJc w:val="left"/>
+      <w:pPr>
+        <w:ind w:left="2880" w:hanging="360"/>
+      </w:pPr>
+      <w:rPr>
+        <w:rFonts w:ascii="Symbol" w:hAnsi="Symbol" w:hint="default"/>
+      </w:rPr>
+    </w:lvl>
+    <w:lvl w:ilvl="4" w:tplc="04090003" w:tentative="1">
+      <w:start w:val="1"/>
+      <w:numFmt w:val="bullet"/>
+      <w:lvlText w:val="o"/>
+      <w:lvlJc w:val="left"/>
+      <w:pPr>
+        <w:ind w:left="3600" w:hanging="360"/>
+      </w:pPr>
+      <w:rPr>
+        <w:rFonts w:ascii="Courier New" w:hAnsi="Courier New" w:cs="Courier New" w:hint="default"/>
+      </w:rPr>
+    </w:lvl>
+    <w:lvl w:ilvl="5" w:tplc="04090005" w:tentative="1">
+      <w:start w:val="1"/>
+      <w:numFmt w:val="bullet"/>
+      <w:lvlText w:val=""/>
+      <w:lvlJc w:val="left"/>
+      <w:pPr>
+        <w:ind w:left="4320" w:hanging="360"/>
+      </w:pPr>
+      <w:rPr>
+        <w:rFonts w:ascii="Wingdings" w:hAnsi="Wingdings" w:hint="default"/>
+      </w:rPr>
+    </w:lvl>
+    <w:lvl w:ilvl="6" w:tplc="04090001" w:tentative="1">
+      <w:start w:val="1"/>
+      <w:numFmt w:val="bullet"/>
+      <w:lvlText w:val=""/>
+      <w:lvlJc w:val="left"/>
+      <w:pPr>
+        <w:ind w:left="5040" w:hanging="360"/>
+      </w:pPr>
+      <w:rPr>
+        <w:rFonts w:ascii="Symbol" w:hAnsi="Symbol" w:hint="default"/>
+      </w:rPr>
+    </w:lvl>
+    <w:lvl w:ilvl="7" w:tplc="04090003" w:tentative="1">
+      <w:start w:val="1"/>
+      <w:numFmt w:val="bullet"/>
+      <w:lvlText w:val="o"/>
+      <w:lvlJc w:val="left"/>
+      <w:pPr>
+        <w:ind w:left="5760" w:hanging="360"/>
+      </w:pPr>
+      <w:rPr>
+        <w:rFonts w:ascii="Courier New" w:hAnsi="Courier New" w:cs="Courier New" w:hint="default"/>
+      </w:rPr>
+    </w:lvl>
+    <w:lvl w:ilvl="8" w:tplc="04090005" w:tentative="1">
+      <w:start w:val="1"/>
+      <w:numFmt w:val="bullet"/>
+      <w:lvlText w:val=""/>
+      <w:lvlJc w:val="left"/>
+      <w:pPr>
+        <w:ind w:left="6480" w:hanging="360"/>
+      </w:pPr>
+      <w:rPr>
+        <w:rFonts w:ascii="Wingdings" w:hAnsi="Wingdings" w:hint="default"/>
+      </w:rPr>
+    </w:lvl>
+  </w:abstractNum>
+  <w:abstractNum w:abstractNumId="3" w15:restartNumberingAfterBreak="0">
+    <w:nsid w:val="162651AF"/>
+    <w:multiLevelType w:val="hybridMultilevel"/>
+    <w:tmpl w:val="E6CCBC84"/>
+    <w:lvl w:ilvl="0" w:tplc="04090001">
+      <w:start w:val="1"/>
+      <w:numFmt w:val="bullet"/>
+      <w:lvlText w:val=""/>
+      <w:lvlJc w:val="left"/>
+      <w:pPr>
+        <w:ind w:left="720" w:hanging="360"/>
+      </w:pPr>
+      <w:rPr>
+        <w:rFonts w:ascii="Symbol" w:hAnsi="Symbol" w:hint="default"/>
+      </w:rPr>
+    </w:lvl>
+    <w:lvl w:ilvl="1" w:tplc="04090003">
+      <w:start w:val="1"/>
+      <w:numFmt w:val="bullet"/>
+      <w:lvlText w:val="o"/>
+      <w:lvlJc w:val="left"/>
+      <w:pPr>
+        <w:ind w:left="1440" w:hanging="360"/>
+      </w:pPr>
+      <w:rPr>
+        <w:rFonts w:ascii="Courier New" w:hAnsi="Courier New" w:cs="Courier New" w:hint="default"/>
+      </w:rPr>
+    </w:lvl>
+    <w:lvl w:ilvl="2" w:tplc="04090005" w:tentative="1">
+      <w:start w:val="1"/>
+      <w:numFmt w:val="bullet"/>
+      <w:lvlText w:val=""/>
+      <w:lvlJc w:val="left"/>
+      <w:pPr>
+        <w:ind w:left="2160" w:hanging="360"/>
+      </w:pPr>
+      <w:rPr>
+        <w:rFonts w:ascii="Wingdings" w:hAnsi="Wingdings" w:hint="default"/>
+      </w:rPr>
+    </w:lvl>
+    <w:lvl w:ilvl="3" w:tplc="04090001" w:tentative="1">
+      <w:start w:val="1"/>
+      <w:numFmt w:val="bullet"/>
+      <w:lvlText w:val=""/>
+      <w:lvlJc w:val="left"/>
+      <w:pPr>
+        <w:ind w:left="2880" w:hanging="360"/>
+      </w:pPr>
+      <w:rPr>
+        <w:rFonts w:ascii="Symbol" w:hAnsi="Symbol" w:hint="default"/>
+      </w:rPr>
+    </w:lvl>
+    <w:lvl w:ilvl="4" w:tplc="04090003" w:tentative="1">
+      <w:start w:val="1"/>
+      <w:numFmt w:val="bullet"/>
+      <w:lvlText w:val="o"/>
+      <w:lvlJc w:val="left"/>
+      <w:pPr>
+        <w:ind w:left="3600" w:hanging="360"/>
+      </w:pPr>
+      <w:rPr>
+        <w:rFonts w:ascii="Courier New" w:hAnsi="Courier New" w:cs="Courier New" w:hint="default"/>
+      </w:rPr>
+    </w:lvl>
+    <w:lvl w:ilvl="5" w:tplc="04090005" w:tentative="1">
+      <w:start w:val="1"/>
+      <w:numFmt w:val="bullet"/>
+      <w:lvlText w:val=""/>
+      <w:lvlJc w:val="left"/>
+      <w:pPr>
+        <w:ind w:left="4320" w:hanging="360"/>
+      </w:pPr>
+      <w:rPr>
+        <w:rFonts w:ascii="Wingdings" w:hAnsi="Wingdings" w:hint="default"/>
+      </w:rPr>
+    </w:lvl>
+    <w:lvl w:ilvl="6" w:tplc="04090001" w:tentative="1">
+      <w:start w:val="1"/>
+      <w:numFmt w:val="bullet"/>
+      <w:lvlText w:val=""/>
+      <w:lvlJc w:val="left"/>
+      <w:pPr>
+        <w:ind w:left="5040" w:hanging="360"/>
+      </w:pPr>
+      <w:rPr>
+        <w:rFonts w:ascii="Symbol" w:hAnsi="Symbol" w:hint="default"/>
+      </w:rPr>
+    </w:lvl>
+    <w:lvl w:ilvl="7" w:tplc="04090003" w:tentative="1">
+      <w:start w:val="1"/>
+      <w:numFmt w:val="bullet"/>
+      <w:lvlText w:val="o"/>
+      <w:lvlJc w:val="left"/>
+      <w:pPr>
+        <w:ind w:left="5760" w:hanging="360"/>
+      </w:pPr>
+      <w:rPr>
+        <w:rFonts w:ascii="Courier New" w:hAnsi="Courier New" w:cs="Courier New" w:hint="default"/>
+      </w:rPr>
+    </w:lvl>
+    <w:lvl w:ilvl="8" w:tplc="04090005" w:tentative="1">
+      <w:start w:val="1"/>
+      <w:numFmt w:val="bullet"/>
+      <w:lvlText w:val=""/>
+      <w:lvlJc w:val="left"/>
+      <w:pPr>
+        <w:ind w:left="6480" w:hanging="360"/>
+      </w:pPr>
+      <w:rPr>
+        <w:rFonts w:ascii="Wingdings" w:hAnsi="Wingdings" w:hint="default"/>
+      </w:rPr>
+    </w:lvl>
+  </w:abstractNum>
+  <w:abstractNum w:abstractNumId="4" w15:restartNumberingAfterBreak="0">
+    <w:nsid w:val="1C063A56"/>
+    <w:multiLevelType w:val="hybridMultilevel"/>
+    <w:tmpl w:val="46E87E5C"/>
+    <w:lvl w:ilvl="0" w:tplc="04090001">
+      <w:start w:val="1"/>
+      <w:numFmt w:val="bullet"/>
+      <w:lvlText w:val=""/>
+      <w:lvlJc w:val="left"/>
+      <w:pPr>
+        <w:ind w:left="720" w:hanging="360"/>
+      </w:pPr>
+      <w:rPr>
+        <w:rFonts w:ascii="Symbol" w:hAnsi="Symbol" w:hint="default"/>
+      </w:rPr>
+    </w:lvl>
+    <w:lvl w:ilvl="1" w:tplc="04090003" w:tentative="1">
+      <w:start w:val="1"/>
+      <w:numFmt w:val="bullet"/>
+      <w:lvlText w:val="o"/>
+      <w:lvlJc w:val="left"/>
+      <w:pPr>
+        <w:ind w:left="1440" w:hanging="360"/>
+      </w:pPr>
+      <w:rPr>
+        <w:rFonts w:ascii="Courier New" w:hAnsi="Courier New" w:cs="Courier New" w:hint="default"/>
+      </w:rPr>
+    </w:lvl>
+    <w:lvl w:ilvl="2" w:tplc="04090005" w:tentative="1">
+      <w:start w:val="1"/>
+      <w:numFmt w:val="bullet"/>
+      <w:lvlText w:val=""/>
+      <w:lvlJc w:val="left"/>
+      <w:pPr>
+        <w:ind w:left="2160" w:hanging="360"/>
+      </w:pPr>
+      <w:rPr>
+        <w:rFonts w:ascii="Wingdings" w:hAnsi="Wingdings" w:hint="default"/>
+      </w:rPr>
+    </w:lvl>
+    <w:lvl w:ilvl="3" w:tplc="04090001" w:tentative="1">
+      <w:start w:val="1"/>
+      <w:numFmt w:val="bullet"/>
+      <w:lvlText w:val=""/>
+      <w:lvlJc w:val="left"/>
+      <w:pPr>
+        <w:ind w:left="2880" w:hanging="360"/>
+      </w:pPr>
+      <w:rPr>
+        <w:rFonts w:ascii="Symbol" w:hAnsi="Symbol" w:hint="default"/>
+      </w:rPr>
+    </w:lvl>
+    <w:lvl w:ilvl="4" w:tplc="04090003" w:tentative="1">
+      <w:start w:val="1"/>
+      <w:numFmt w:val="bullet"/>
+      <w:lvlText w:val="o"/>
+      <w:lvlJc w:val="left"/>
+      <w:pPr>
+        <w:ind w:left="3600" w:hanging="360"/>
+      </w:pPr>
+      <w:rPr>
+        <w:rFonts w:ascii="Courier New" w:hAnsi="Courier New" w:cs="Courier New" w:hint="default"/>
+      </w:rPr>
+    </w:lvl>
+    <w:lvl w:ilvl="5" w:tplc="04090005" w:tentative="1">
+      <w:start w:val="1"/>
+      <w:numFmt w:val="bullet"/>
+      <w:lvlText w:val=""/>
+      <w:lvlJc w:val="left"/>
+      <w:pPr>
+        <w:ind w:left="4320" w:hanging="360"/>
+      </w:pPr>
+      <w:rPr>
+        <w:rFonts w:ascii="Wingdings" w:hAnsi="Wingdings" w:hint="default"/>
+      </w:rPr>
+    </w:lvl>
+    <w:lvl w:ilvl="6" w:tplc="04090001" w:tentative="1">
+      <w:start w:val="1"/>
+      <w:numFmt w:val="bullet"/>
+      <w:lvlText w:val=""/>
+      <w:lvlJc w:val="left"/>
+      <w:pPr>
+        <w:ind w:left="5040" w:hanging="360"/>
+      </w:pPr>
+      <w:rPr>
+        <w:rFonts w:ascii="Symbol" w:hAnsi="Symbol" w:hint="default"/>
+      </w:rPr>
+    </w:lvl>
+    <w:lvl w:ilvl="7" w:tplc="04090003" w:tentative="1">
+      <w:start w:val="1"/>
+      <w:numFmt w:val="bullet"/>
+      <w:lvlText w:val="o"/>
+      <w:lvlJc w:val="left"/>
+      <w:pPr>
+        <w:ind w:left="5760" w:hanging="360"/>
+      </w:pPr>
+      <w:rPr>
+        <w:rFonts w:ascii="Courier New" w:hAnsi="Courier New" w:cs="Courier New" w:hint="default"/>
+      </w:rPr>
+    </w:lvl>
+    <w:lvl w:ilvl="8" w:tplc="04090005" w:tentative="1">
+      <w:start w:val="1"/>
+      <w:numFmt w:val="bullet"/>
+      <w:lvlText w:val=""/>
+      <w:lvlJc w:val="left"/>
+      <w:pPr>
+        <w:ind w:left="6480" w:hanging="360"/>
+      </w:pPr>
+      <w:rPr>
+        <w:rFonts w:ascii="Wingdings" w:hAnsi="Wingdings" w:hint="default"/>
+      </w:rPr>
+    </w:lvl>
+  </w:abstractNum>
+  <w:abstractNum w:abstractNumId="5" w15:restartNumberingAfterBreak="0">
     <w:nsid w:val="21F271AA"/>
     <w:multiLevelType w:val="hybridMultilevel"/>
     <w:tmpl w:val="A9E44270"/>
+    <w:lvl w:ilvl="0" w:tplc="04090001">
+      <w:start w:val="1"/>
+      <w:numFmt w:val="bullet"/>
+      <w:lvlText w:val=""/>
+      <w:lvlJc w:val="left"/>
+      <w:pPr>
+        <w:ind w:left="720" w:hanging="360"/>
+      </w:pPr>
+      <w:rPr>
+        <w:rFonts w:ascii="Symbol" w:hAnsi="Symbol" w:hint="default"/>
+      </w:rPr>
+    </w:lvl>
+    <w:lvl w:ilvl="1" w:tplc="04090003" w:tentative="1">
+      <w:start w:val="1"/>
+      <w:numFmt w:val="bullet"/>
+      <w:lvlText w:val="o"/>
+      <w:lvlJc w:val="left"/>
+      <w:pPr>
+        <w:ind w:left="1440" w:hanging="360"/>
+      </w:pPr>
+      <w:rPr>
+        <w:rFonts w:ascii="Courier New" w:hAnsi="Courier New" w:cs="Courier New" w:hint="default"/>
+      </w:rPr>
+    </w:lvl>
+    <w:lvl w:ilvl="2" w:tplc="04090005" w:tentative="1">
+      <w:start w:val="1"/>
+      <w:numFmt w:val="bullet"/>
+      <w:lvlText w:val=""/>
+      <w:lvlJc w:val="left"/>
+      <w:pPr>
+        <w:ind w:left="2160" w:hanging="360"/>
+      </w:pPr>
+      <w:rPr>
+        <w:rFonts w:ascii="Wingdings" w:hAnsi="Wingdings" w:hint="default"/>
+      </w:rPr>
+    </w:lvl>
+    <w:lvl w:ilvl="3" w:tplc="04090001" w:tentative="1">
+      <w:start w:val="1"/>
+      <w:numFmt w:val="bullet"/>
+      <w:lvlText w:val=""/>
+      <w:lvlJc w:val="left"/>
+      <w:pPr>
+        <w:ind w:left="2880" w:hanging="360"/>
+      </w:pPr>
+      <w:rPr>
+        <w:rFonts w:ascii="Symbol" w:hAnsi="Symbol" w:hint="default"/>
+      </w:rPr>
+    </w:lvl>
+    <w:lvl w:ilvl="4" w:tplc="04090003" w:tentative="1">
+      <w:start w:val="1"/>
+      <w:numFmt w:val="bullet"/>
+      <w:lvlText w:val="o"/>
+      <w:lvlJc w:val="left"/>
+      <w:pPr>
+        <w:ind w:left="3600" w:hanging="360"/>
+      </w:pPr>
+      <w:rPr>
+        <w:rFonts w:ascii="Courier New" w:hAnsi="Courier New" w:cs="Courier New" w:hint="default"/>
+      </w:rPr>
+    </w:lvl>
+    <w:lvl w:ilvl="5" w:tplc="04090005" w:tentative="1">
+      <w:start w:val="1"/>
+      <w:numFmt w:val="bullet"/>
+      <w:lvlText w:val=""/>
+      <w:lvlJc w:val="left"/>
+      <w:pPr>
+        <w:ind w:left="4320" w:hanging="360"/>
+      </w:pPr>
+      <w:rPr>
+        <w:rFonts w:ascii="Wingdings" w:hAnsi="Wingdings" w:hint="default"/>
+      </w:rPr>
+    </w:lvl>
+    <w:lvl w:ilvl="6" w:tplc="04090001" w:tentative="1">
+      <w:start w:val="1"/>
+      <w:numFmt w:val="bullet"/>
+      <w:lvlText w:val=""/>
+      <w:lvlJc w:val="left"/>
+      <w:pPr>
+        <w:ind w:left="5040" w:hanging="360"/>
+      </w:pPr>
+      <w:rPr>
+        <w:rFonts w:ascii="Symbol" w:hAnsi="Symbol" w:hint="default"/>
+      </w:rPr>
+    </w:lvl>
+    <w:lvl w:ilvl="7" w:tplc="04090003" w:tentative="1">
+      <w:start w:val="1"/>
+      <w:numFmt w:val="bullet"/>
+      <w:lvlText w:val="o"/>
+      <w:lvlJc w:val="left"/>
+      <w:pPr>
+        <w:ind w:left="5760" w:hanging="360"/>
+      </w:pPr>
+      <w:rPr>
+        <w:rFonts w:ascii="Courier New" w:hAnsi="Courier New" w:cs="Courier New" w:hint="default"/>
+      </w:rPr>
+    </w:lvl>
+    <w:lvl w:ilvl="8" w:tplc="04090005" w:tentative="1">
+      <w:start w:val="1"/>
+      <w:numFmt w:val="bullet"/>
+      <w:lvlText w:val=""/>
+      <w:lvlJc w:val="left"/>
+      <w:pPr>
+        <w:ind w:left="6480" w:hanging="360"/>
+      </w:pPr>
+      <w:rPr>
+        <w:rFonts w:ascii="Wingdings" w:hAnsi="Wingdings" w:hint="default"/>
+      </w:rPr>
+    </w:lvl>
+  </w:abstractNum>
+  <w:abstractNum w:abstractNumId="6" w15:restartNumberingAfterBreak="0">
+    <w:nsid w:val="68567F08"/>
+    <w:multiLevelType w:val="hybridMultilevel"/>
+    <w:tmpl w:val="5F8CEA04"/>
+    <w:lvl w:ilvl="0" w:tplc="04090001">
+      <w:start w:val="1"/>
+      <w:numFmt w:val="bullet"/>
+      <w:lvlText w:val=""/>
+      <w:lvlJc w:val="left"/>
+      <w:pPr>
+        <w:ind w:left="720" w:hanging="360"/>
+      </w:pPr>
+      <w:rPr>
+        <w:rFonts w:ascii="Symbol" w:hAnsi="Symbol" w:hint="default"/>
+      </w:rPr>
+    </w:lvl>
+    <w:lvl w:ilvl="1" w:tplc="04090003" w:tentative="1">
+      <w:start w:val="1"/>
+      <w:numFmt w:val="bullet"/>
+      <w:lvlText w:val="o"/>
+      <w:lvlJc w:val="left"/>
+      <w:pPr>
+        <w:ind w:left="1440" w:hanging="360"/>
+      </w:pPr>
+      <w:rPr>
+        <w:rFonts w:ascii="Courier New" w:hAnsi="Courier New" w:cs="Courier New" w:hint="default"/>
+      </w:rPr>
+    </w:lvl>
+    <w:lvl w:ilvl="2" w:tplc="04090005" w:tentative="1">
+      <w:start w:val="1"/>
+      <w:numFmt w:val="bullet"/>
+      <w:lvlText w:val=""/>
+      <w:lvlJc w:val="left"/>
+      <w:pPr>
+        <w:ind w:left="2160" w:hanging="360"/>
+      </w:pPr>
+      <w:rPr>
+        <w:rFonts w:ascii="Wingdings" w:hAnsi="Wingdings" w:hint="default"/>
+      </w:rPr>
+    </w:lvl>
+    <w:lvl w:ilvl="3" w:tplc="04090001" w:tentative="1">
+      <w:start w:val="1"/>
+      <w:numFmt w:val="bullet"/>
+      <w:lvlText w:val=""/>
+      <w:lvlJc w:val="left"/>
+      <w:pPr>
+        <w:ind w:left="2880" w:hanging="360"/>
+      </w:pPr>
+      <w:rPr>
+        <w:rFonts w:ascii="Symbol" w:hAnsi="Symbol" w:hint="default"/>
+      </w:rPr>
+    </w:lvl>
+    <w:lvl w:ilvl="4" w:tplc="04090003" w:tentative="1">
+      <w:start w:val="1"/>
+      <w:numFmt w:val="bullet"/>
+      <w:lvlText w:val="o"/>
+      <w:lvlJc w:val="left"/>
+      <w:pPr>
+        <w:ind w:left="3600" w:hanging="360"/>
+      </w:pPr>
+      <w:rPr>
+        <w:rFonts w:ascii="Courier New" w:hAnsi="Courier New" w:cs="Courier New" w:hint="default"/>
+      </w:rPr>
+    </w:lvl>
+    <w:lvl w:ilvl="5" w:tplc="04090005" w:tentative="1">
+      <w:start w:val="1"/>
+      <w:numFmt w:val="bullet"/>
+      <w:lvlText w:val=""/>
+      <w:lvlJc w:val="left"/>
+      <w:pPr>
+        <w:ind w:left="4320" w:hanging="360"/>
+      </w:pPr>
+      <w:rPr>
+        <w:rFonts w:ascii="Wingdings" w:hAnsi="Wingdings" w:hint="default"/>
+      </w:rPr>
+    </w:lvl>
+    <w:lvl w:ilvl="6" w:tplc="04090001" w:tentative="1">
+      <w:start w:val="1"/>
+      <w:numFmt w:val="bullet"/>
+      <w:lvlText w:val=""/>
+      <w:lvlJc w:val="left"/>
+      <w:pPr>
+        <w:ind w:left="5040" w:hanging="360"/>
+      </w:pPr>
+      <w:rPr>
+        <w:rFonts w:ascii="Symbol" w:hAnsi="Symbol" w:hint="default"/>
+      </w:rPr>
+    </w:lvl>
+    <w:lvl w:ilvl="7" w:tplc="04090003" w:tentative="1">
+      <w:start w:val="1"/>
+      <w:numFmt w:val="bullet"/>
+      <w:lvlText w:val="o"/>
+      <w:lvlJc w:val="left"/>
+      <w:pPr>
+        <w:ind w:left="5760" w:hanging="360"/>
+      </w:pPr>
+      <w:rPr>
+        <w:rFonts w:ascii="Courier New" w:hAnsi="Courier New" w:cs="Courier New" w:hint="default"/>
+      </w:rPr>
+    </w:lvl>
+    <w:lvl w:ilvl="8" w:tplc="04090005" w:tentative="1">
+      <w:start w:val="1"/>
+      <w:numFmt w:val="bullet"/>
+      <w:lvlText w:val=""/>
+      <w:lvlJc w:val="left"/>
+      <w:pPr>
+        <w:ind w:left="6480" w:hanging="360"/>
+      </w:pPr>
+      <w:rPr>
+        <w:rFonts w:ascii="Wingdings" w:hAnsi="Wingdings" w:hint="default"/>
+      </w:rPr>
+    </w:lvl>
+  </w:abstractNum>
+  <w:abstractNum w:abstractNumId="7" w15:restartNumberingAfterBreak="0">
+    <w:nsid w:val="6F4C12F6"/>
+    <w:multiLevelType w:val="hybridMultilevel"/>
+    <w:tmpl w:val="285482B8"/>
     <w:lvl w:ilvl="0" w:tplc="04090001">
       <w:start w:val="1"/>
       <w:numFmt w:val="bullet"/>
@@ -617,7 +1477,25 @@
     <w:abstractNumId w:val="0"/>
   </w:num>
   <w:num w:numId="2" w16cid:durableId="183518864">
+    <w:abstractNumId w:val="5"/>
+  </w:num>
+  <w:num w:numId="3" w16cid:durableId="803889302">
+    <w:abstractNumId w:val="3"/>
+  </w:num>
+  <w:num w:numId="4" w16cid:durableId="1651861661">
+    <w:abstractNumId w:val="2"/>
+  </w:num>
+  <w:num w:numId="5" w16cid:durableId="987783227">
     <w:abstractNumId w:val="1"/>
+  </w:num>
+  <w:num w:numId="6" w16cid:durableId="1466973010">
+    <w:abstractNumId w:val="6"/>
+  </w:num>
+  <w:num w:numId="7" w16cid:durableId="874394197">
+    <w:abstractNumId w:val="4"/>
+  </w:num>
+  <w:num w:numId="8" w16cid:durableId="1474179147">
+    <w:abstractNumId w:val="7"/>
   </w:num>
 </w:numbering>
 </file>

</xml_diff>

<commit_message>
Create MediatR structure and adde team seach endpoint
</commit_message>
<xml_diff>
--- a/Code Challange - Ntara.docx
+++ b/Code Challange - Ntara.docx
@@ -371,7 +371,7 @@
     </w:p>
     <w:p>
       <w:r>
-        <w:t>We created a new ASP.NET Core 8 project to build a RESTful API, following Domain-Driven Design (DDD) principles to keep a clear separation of concerns:</w:t>
+        <w:t>We created a new ASP.NET Core 8 project to build a RESTful API, following Domain-Driven Design (DDD) and CQRS principles to ensure a clean separation of concerns and maintainability across layers:</w:t>
       </w:r>
     </w:p>
     <w:p>
@@ -379,19 +379,21 @@
         <w:pStyle w:val="ListParagraph"/>
         <w:numPr>
           <w:ilvl w:val="0"/>
-          <w:numId w:val="5"/>
+          <w:numId w:val="11"/>
         </w:numPr>
       </w:pPr>
       <w:proofErr w:type="spellStart"/>
       <w:r>
+        <w:rPr>
+          <w:b/>
+          <w:bCs/>
+        </w:rPr>
         <w:t>FootballTeamWinsWithMascots.Api</w:t>
       </w:r>
       <w:proofErr w:type="spellEnd"/>
       <w:r>
-        <w:t xml:space="preserve">: </w:t>
-      </w:r>
-      <w:r>
-        <w:t>Contains API controllers, dependency injection configurations, and middleware such as global error handling and logging.</w:t>
+        <w:br/>
+        <w:t>Contains the API controllers, dependency injection configurations, and logging.</w:t>
       </w:r>
     </w:p>
     <w:p>
@@ -399,18 +401,20 @@
         <w:pStyle w:val="ListParagraph"/>
         <w:numPr>
           <w:ilvl w:val="0"/>
-          <w:numId w:val="5"/>
+          <w:numId w:val="11"/>
         </w:numPr>
       </w:pPr>
       <w:proofErr w:type="spellStart"/>
       <w:r>
+        <w:rPr>
+          <w:b/>
+          <w:bCs/>
+        </w:rPr>
         <w:t>FootballTeamWinsWithMascots.Domain</w:t>
       </w:r>
       <w:proofErr w:type="spellEnd"/>
       <w:r>
-        <w:t xml:space="preserve">: </w:t>
-      </w:r>
-      <w:r>
+        <w:br/>
         <w:t xml:space="preserve">Defines the core business model through entities, interfaces, </w:t>
       </w:r>
       <w:proofErr w:type="spellStart"/>
@@ -419,7 +423,18 @@
       </w:r>
       <w:proofErr w:type="spellEnd"/>
       <w:r>
-        <w:t>, and value objects. This layer focuses purely on domain logic and remains independent of external frameworks.</w:t>
+        <w:t>, and value objects.</w:t>
+      </w:r>
+      <w:r>
+        <w:t xml:space="preserve"> </w:t>
+      </w:r>
+      <w:proofErr w:type="gramStart"/>
+      <w:r>
+        <w:t>This</w:t>
+      </w:r>
+      <w:proofErr w:type="gramEnd"/>
+      <w:r>
+        <w:t xml:space="preserve"> layer focuses purely on domain logic and remains independent of any external framework.</w:t>
       </w:r>
     </w:p>
     <w:p>
@@ -427,33 +442,35 @@
         <w:pStyle w:val="ListParagraph"/>
         <w:numPr>
           <w:ilvl w:val="0"/>
-          <w:numId w:val="5"/>
+          <w:numId w:val="11"/>
         </w:numPr>
       </w:pPr>
       <w:proofErr w:type="spellStart"/>
       <w:r>
-        <w:t>FootballTeamWinsWithMascots.Infrastructure</w:t>
+        <w:rPr>
+          <w:b/>
+          <w:bCs/>
+        </w:rPr>
+        <w:t>FootballTeamWinsWithMascots.Application</w:t>
       </w:r>
       <w:proofErr w:type="spellEnd"/>
       <w:r>
-        <w:t xml:space="preserve">: </w:t>
-      </w:r>
-      <w:r>
-        <w:t xml:space="preserve">Contains Entity Framework Core configurations, the </w:t>
+        <w:br/>
+        <w:t xml:space="preserve">Implements the application logic using the CQRS (Command Query Responsibility Segregation) pattern, powered by </w:t>
       </w:r>
       <w:proofErr w:type="spellStart"/>
       <w:r>
-        <w:t>DbContext</w:t>
+        <w:t>MediatR</w:t>
       </w:r>
       <w:proofErr w:type="spellEnd"/>
       <w:r>
-        <w:t xml:space="preserve">, repository implementations, and database migrations. This layer manages data persistence and external </w:t>
-      </w:r>
-      <w:r>
-        <w:t>integration</w:t>
-      </w:r>
-      <w:r>
         <w:t>.</w:t>
+      </w:r>
+      <w:r>
+        <w:t xml:space="preserve"> </w:t>
+      </w:r>
+      <w:r>
+        <w:t>This layer contains commands, queries, and their respective handlers, ensuring a clear distinction between read and write operations.</w:t>
       </w:r>
     </w:p>
     <w:p>
@@ -461,17 +478,41 @@
         <w:pStyle w:val="ListParagraph"/>
         <w:numPr>
           <w:ilvl w:val="0"/>
-          <w:numId w:val="5"/>
+          <w:numId w:val="11"/>
         </w:numPr>
       </w:pPr>
-      <w:r>
-        <w:t xml:space="preserve">We use SQLite as </w:t>
-      </w:r>
-      <w:r>
-        <w:t>a</w:t>
-      </w:r>
-      <w:r>
-        <w:t xml:space="preserve"> database, which is lightweight and sufficient for this challenge.</w:t>
+      <w:proofErr w:type="spellStart"/>
+      <w:r>
+        <w:rPr>
+          <w:b/>
+          <w:bCs/>
+        </w:rPr>
+        <w:t>FootballTeamWinsWithMascots.Infrastructure</w:t>
+      </w:r>
+      <w:proofErr w:type="spellEnd"/>
+      <w:r>
+        <w:br/>
+        <w:t xml:space="preserve">Contains Entity Framework Core configurations, the </w:t>
+      </w:r>
+      <w:proofErr w:type="spellStart"/>
+      <w:r>
+        <w:t>DbContext</w:t>
+      </w:r>
+      <w:proofErr w:type="spellEnd"/>
+      <w:r>
+        <w:t>, repository implementations, and database migrations.</w:t>
+      </w:r>
+      <w:r>
+        <w:t xml:space="preserve"> </w:t>
+      </w:r>
+      <w:r>
+        <w:t xml:space="preserve">This layer manages data persistence and external </w:t>
+      </w:r>
+      <w:r>
+        <w:t>integration</w:t>
+      </w:r>
+      <w:r>
+        <w:t>.</w:t>
       </w:r>
     </w:p>
     <w:p>
@@ -479,19 +520,45 @@
         <w:pStyle w:val="ListParagraph"/>
         <w:numPr>
           <w:ilvl w:val="0"/>
-          <w:numId w:val="5"/>
+          <w:numId w:val="11"/>
         </w:numPr>
       </w:pPr>
       <w:r>
-        <w:t xml:space="preserve">We implement unit tests with </w:t>
-      </w:r>
+        <w:t>We use SQLite as the database, which is lightweight and perfectly suited for this challenge.</w:t>
+      </w:r>
+    </w:p>
+    <w:p>
+      <w:pPr>
+        <w:pStyle w:val="ListParagraph"/>
+        <w:numPr>
+          <w:ilvl w:val="0"/>
+          <w:numId w:val="11"/>
+        </w:numPr>
+      </w:pPr>
       <w:proofErr w:type="spellStart"/>
       <w:r>
+        <w:t>MediatR</w:t>
+      </w:r>
+      <w:proofErr w:type="spellEnd"/>
+      <w:r>
+        <w:t xml:space="preserve"> is used to handle commands and queries in a decoupled way, promoting scalability and testability.</w:t>
+      </w:r>
+    </w:p>
+    <w:p>
+      <w:pPr>
+        <w:pStyle w:val="ListParagraph"/>
+        <w:numPr>
+          <w:ilvl w:val="0"/>
+          <w:numId w:val="11"/>
+        </w:numPr>
+      </w:pPr>
+      <w:proofErr w:type="spellStart"/>
+      <w:r>
         <w:t>xUnit</w:t>
       </w:r>
       <w:proofErr w:type="spellEnd"/>
       <w:r>
-        <w:t xml:space="preserve"> to ensure the stability and reliability of core services and API endpoints.</w:t>
+        <w:t xml:space="preserve"> is used for unit testing to ensure the stability and reliability of core services and API endpoints.</w:t>
       </w:r>
     </w:p>
     <w:p>
@@ -503,6 +570,7 @@
         </w:numPr>
       </w:pPr>
       <w:r>
+        <w:lastRenderedPageBreak/>
         <w:t>Frontend</w:t>
       </w:r>
     </w:p>
@@ -1248,6 +1316,417 @@
     </w:lvl>
   </w:abstractNum>
   <w:abstractNum w:abstractNumId="6" w15:restartNumberingAfterBreak="0">
+    <w:nsid w:val="48C0235D"/>
+    <w:multiLevelType w:val="multilevel"/>
+    <w:tmpl w:val="A55A1D8C"/>
+    <w:lvl w:ilvl="0">
+      <w:start w:val="1"/>
+      <w:numFmt w:val="bullet"/>
+      <w:lvlText w:val=""/>
+      <w:lvlJc w:val="left"/>
+      <w:pPr>
+        <w:tabs>
+          <w:tab w:val="num" w:pos="720"/>
+        </w:tabs>
+        <w:ind w:left="720" w:hanging="360"/>
+      </w:pPr>
+      <w:rPr>
+        <w:rFonts w:ascii="Symbol" w:hAnsi="Symbol" w:hint="default"/>
+        <w:sz w:val="20"/>
+      </w:rPr>
+    </w:lvl>
+    <w:lvl w:ilvl="1" w:tentative="1">
+      <w:start w:val="1"/>
+      <w:numFmt w:val="bullet"/>
+      <w:lvlText w:val="o"/>
+      <w:lvlJc w:val="left"/>
+      <w:pPr>
+        <w:tabs>
+          <w:tab w:val="num" w:pos="1440"/>
+        </w:tabs>
+        <w:ind w:left="1440" w:hanging="360"/>
+      </w:pPr>
+      <w:rPr>
+        <w:rFonts w:ascii="Courier New" w:hAnsi="Courier New" w:hint="default"/>
+        <w:sz w:val="20"/>
+      </w:rPr>
+    </w:lvl>
+    <w:lvl w:ilvl="2" w:tentative="1">
+      <w:start w:val="1"/>
+      <w:numFmt w:val="bullet"/>
+      <w:lvlText w:val=""/>
+      <w:lvlJc w:val="left"/>
+      <w:pPr>
+        <w:tabs>
+          <w:tab w:val="num" w:pos="2160"/>
+        </w:tabs>
+        <w:ind w:left="2160" w:hanging="360"/>
+      </w:pPr>
+      <w:rPr>
+        <w:rFonts w:ascii="Wingdings" w:hAnsi="Wingdings" w:hint="default"/>
+        <w:sz w:val="20"/>
+      </w:rPr>
+    </w:lvl>
+    <w:lvl w:ilvl="3" w:tentative="1">
+      <w:start w:val="1"/>
+      <w:numFmt w:val="bullet"/>
+      <w:lvlText w:val=""/>
+      <w:lvlJc w:val="left"/>
+      <w:pPr>
+        <w:tabs>
+          <w:tab w:val="num" w:pos="2880"/>
+        </w:tabs>
+        <w:ind w:left="2880" w:hanging="360"/>
+      </w:pPr>
+      <w:rPr>
+        <w:rFonts w:ascii="Wingdings" w:hAnsi="Wingdings" w:hint="default"/>
+        <w:sz w:val="20"/>
+      </w:rPr>
+    </w:lvl>
+    <w:lvl w:ilvl="4" w:tentative="1">
+      <w:start w:val="1"/>
+      <w:numFmt w:val="bullet"/>
+      <w:lvlText w:val=""/>
+      <w:lvlJc w:val="left"/>
+      <w:pPr>
+        <w:tabs>
+          <w:tab w:val="num" w:pos="3600"/>
+        </w:tabs>
+        <w:ind w:left="3600" w:hanging="360"/>
+      </w:pPr>
+      <w:rPr>
+        <w:rFonts w:ascii="Wingdings" w:hAnsi="Wingdings" w:hint="default"/>
+        <w:sz w:val="20"/>
+      </w:rPr>
+    </w:lvl>
+    <w:lvl w:ilvl="5" w:tentative="1">
+      <w:start w:val="1"/>
+      <w:numFmt w:val="bullet"/>
+      <w:lvlText w:val=""/>
+      <w:lvlJc w:val="left"/>
+      <w:pPr>
+        <w:tabs>
+          <w:tab w:val="num" w:pos="4320"/>
+        </w:tabs>
+        <w:ind w:left="4320" w:hanging="360"/>
+      </w:pPr>
+      <w:rPr>
+        <w:rFonts w:ascii="Wingdings" w:hAnsi="Wingdings" w:hint="default"/>
+        <w:sz w:val="20"/>
+      </w:rPr>
+    </w:lvl>
+    <w:lvl w:ilvl="6" w:tentative="1">
+      <w:start w:val="1"/>
+      <w:numFmt w:val="bullet"/>
+      <w:lvlText w:val=""/>
+      <w:lvlJc w:val="left"/>
+      <w:pPr>
+        <w:tabs>
+          <w:tab w:val="num" w:pos="5040"/>
+        </w:tabs>
+        <w:ind w:left="5040" w:hanging="360"/>
+      </w:pPr>
+      <w:rPr>
+        <w:rFonts w:ascii="Wingdings" w:hAnsi="Wingdings" w:hint="default"/>
+        <w:sz w:val="20"/>
+      </w:rPr>
+    </w:lvl>
+    <w:lvl w:ilvl="7" w:tentative="1">
+      <w:start w:val="1"/>
+      <w:numFmt w:val="bullet"/>
+      <w:lvlText w:val=""/>
+      <w:lvlJc w:val="left"/>
+      <w:pPr>
+        <w:tabs>
+          <w:tab w:val="num" w:pos="5760"/>
+        </w:tabs>
+        <w:ind w:left="5760" w:hanging="360"/>
+      </w:pPr>
+      <w:rPr>
+        <w:rFonts w:ascii="Wingdings" w:hAnsi="Wingdings" w:hint="default"/>
+        <w:sz w:val="20"/>
+      </w:rPr>
+    </w:lvl>
+    <w:lvl w:ilvl="8" w:tentative="1">
+      <w:start w:val="1"/>
+      <w:numFmt w:val="bullet"/>
+      <w:lvlText w:val=""/>
+      <w:lvlJc w:val="left"/>
+      <w:pPr>
+        <w:tabs>
+          <w:tab w:val="num" w:pos="6480"/>
+        </w:tabs>
+        <w:ind w:left="6480" w:hanging="360"/>
+      </w:pPr>
+      <w:rPr>
+        <w:rFonts w:ascii="Wingdings" w:hAnsi="Wingdings" w:hint="default"/>
+        <w:sz w:val="20"/>
+      </w:rPr>
+    </w:lvl>
+  </w:abstractNum>
+  <w:abstractNum w:abstractNumId="7" w15:restartNumberingAfterBreak="0">
+    <w:nsid w:val="57285531"/>
+    <w:multiLevelType w:val="multilevel"/>
+    <w:tmpl w:val="DEDE94D0"/>
+    <w:lvl w:ilvl="0">
+      <w:start w:val="1"/>
+      <w:numFmt w:val="bullet"/>
+      <w:lvlText w:val=""/>
+      <w:lvlJc w:val="left"/>
+      <w:pPr>
+        <w:tabs>
+          <w:tab w:val="num" w:pos="720"/>
+        </w:tabs>
+        <w:ind w:left="720" w:hanging="360"/>
+      </w:pPr>
+      <w:rPr>
+        <w:rFonts w:ascii="Symbol" w:hAnsi="Symbol" w:hint="default"/>
+        <w:sz w:val="20"/>
+      </w:rPr>
+    </w:lvl>
+    <w:lvl w:ilvl="1" w:tentative="1">
+      <w:start w:val="1"/>
+      <w:numFmt w:val="bullet"/>
+      <w:lvlText w:val="o"/>
+      <w:lvlJc w:val="left"/>
+      <w:pPr>
+        <w:tabs>
+          <w:tab w:val="num" w:pos="1440"/>
+        </w:tabs>
+        <w:ind w:left="1440" w:hanging="360"/>
+      </w:pPr>
+      <w:rPr>
+        <w:rFonts w:ascii="Courier New" w:hAnsi="Courier New" w:hint="default"/>
+        <w:sz w:val="20"/>
+      </w:rPr>
+    </w:lvl>
+    <w:lvl w:ilvl="2" w:tentative="1">
+      <w:start w:val="1"/>
+      <w:numFmt w:val="bullet"/>
+      <w:lvlText w:val=""/>
+      <w:lvlJc w:val="left"/>
+      <w:pPr>
+        <w:tabs>
+          <w:tab w:val="num" w:pos="2160"/>
+        </w:tabs>
+        <w:ind w:left="2160" w:hanging="360"/>
+      </w:pPr>
+      <w:rPr>
+        <w:rFonts w:ascii="Wingdings" w:hAnsi="Wingdings" w:hint="default"/>
+        <w:sz w:val="20"/>
+      </w:rPr>
+    </w:lvl>
+    <w:lvl w:ilvl="3" w:tentative="1">
+      <w:start w:val="1"/>
+      <w:numFmt w:val="bullet"/>
+      <w:lvlText w:val=""/>
+      <w:lvlJc w:val="left"/>
+      <w:pPr>
+        <w:tabs>
+          <w:tab w:val="num" w:pos="2880"/>
+        </w:tabs>
+        <w:ind w:left="2880" w:hanging="360"/>
+      </w:pPr>
+      <w:rPr>
+        <w:rFonts w:ascii="Wingdings" w:hAnsi="Wingdings" w:hint="default"/>
+        <w:sz w:val="20"/>
+      </w:rPr>
+    </w:lvl>
+    <w:lvl w:ilvl="4" w:tentative="1">
+      <w:start w:val="1"/>
+      <w:numFmt w:val="bullet"/>
+      <w:lvlText w:val=""/>
+      <w:lvlJc w:val="left"/>
+      <w:pPr>
+        <w:tabs>
+          <w:tab w:val="num" w:pos="3600"/>
+        </w:tabs>
+        <w:ind w:left="3600" w:hanging="360"/>
+      </w:pPr>
+      <w:rPr>
+        <w:rFonts w:ascii="Wingdings" w:hAnsi="Wingdings" w:hint="default"/>
+        <w:sz w:val="20"/>
+      </w:rPr>
+    </w:lvl>
+    <w:lvl w:ilvl="5" w:tentative="1">
+      <w:start w:val="1"/>
+      <w:numFmt w:val="bullet"/>
+      <w:lvlText w:val=""/>
+      <w:lvlJc w:val="left"/>
+      <w:pPr>
+        <w:tabs>
+          <w:tab w:val="num" w:pos="4320"/>
+        </w:tabs>
+        <w:ind w:left="4320" w:hanging="360"/>
+      </w:pPr>
+      <w:rPr>
+        <w:rFonts w:ascii="Wingdings" w:hAnsi="Wingdings" w:hint="default"/>
+        <w:sz w:val="20"/>
+      </w:rPr>
+    </w:lvl>
+    <w:lvl w:ilvl="6" w:tentative="1">
+      <w:start w:val="1"/>
+      <w:numFmt w:val="bullet"/>
+      <w:lvlText w:val=""/>
+      <w:lvlJc w:val="left"/>
+      <w:pPr>
+        <w:tabs>
+          <w:tab w:val="num" w:pos="5040"/>
+        </w:tabs>
+        <w:ind w:left="5040" w:hanging="360"/>
+      </w:pPr>
+      <w:rPr>
+        <w:rFonts w:ascii="Wingdings" w:hAnsi="Wingdings" w:hint="default"/>
+        <w:sz w:val="20"/>
+      </w:rPr>
+    </w:lvl>
+    <w:lvl w:ilvl="7" w:tentative="1">
+      <w:start w:val="1"/>
+      <w:numFmt w:val="bullet"/>
+      <w:lvlText w:val=""/>
+      <w:lvlJc w:val="left"/>
+      <w:pPr>
+        <w:tabs>
+          <w:tab w:val="num" w:pos="5760"/>
+        </w:tabs>
+        <w:ind w:left="5760" w:hanging="360"/>
+      </w:pPr>
+      <w:rPr>
+        <w:rFonts w:ascii="Wingdings" w:hAnsi="Wingdings" w:hint="default"/>
+        <w:sz w:val="20"/>
+      </w:rPr>
+    </w:lvl>
+    <w:lvl w:ilvl="8" w:tentative="1">
+      <w:start w:val="1"/>
+      <w:numFmt w:val="bullet"/>
+      <w:lvlText w:val=""/>
+      <w:lvlJc w:val="left"/>
+      <w:pPr>
+        <w:tabs>
+          <w:tab w:val="num" w:pos="6480"/>
+        </w:tabs>
+        <w:ind w:left="6480" w:hanging="360"/>
+      </w:pPr>
+      <w:rPr>
+        <w:rFonts w:ascii="Wingdings" w:hAnsi="Wingdings" w:hint="default"/>
+        <w:sz w:val="20"/>
+      </w:rPr>
+    </w:lvl>
+  </w:abstractNum>
+  <w:abstractNum w:abstractNumId="8" w15:restartNumberingAfterBreak="0">
+    <w:nsid w:val="5CB55BAA"/>
+    <w:multiLevelType w:val="hybridMultilevel"/>
+    <w:tmpl w:val="F26A50D2"/>
+    <w:lvl w:ilvl="0" w:tplc="04090001">
+      <w:start w:val="1"/>
+      <w:numFmt w:val="bullet"/>
+      <w:lvlText w:val=""/>
+      <w:lvlJc w:val="left"/>
+      <w:pPr>
+        <w:ind w:left="720" w:hanging="360"/>
+      </w:pPr>
+      <w:rPr>
+        <w:rFonts w:ascii="Symbol" w:hAnsi="Symbol" w:hint="default"/>
+      </w:rPr>
+    </w:lvl>
+    <w:lvl w:ilvl="1" w:tplc="04090003" w:tentative="1">
+      <w:start w:val="1"/>
+      <w:numFmt w:val="bullet"/>
+      <w:lvlText w:val="o"/>
+      <w:lvlJc w:val="left"/>
+      <w:pPr>
+        <w:ind w:left="1440" w:hanging="360"/>
+      </w:pPr>
+      <w:rPr>
+        <w:rFonts w:ascii="Courier New" w:hAnsi="Courier New" w:cs="Courier New" w:hint="default"/>
+      </w:rPr>
+    </w:lvl>
+    <w:lvl w:ilvl="2" w:tplc="04090005" w:tentative="1">
+      <w:start w:val="1"/>
+      <w:numFmt w:val="bullet"/>
+      <w:lvlText w:val=""/>
+      <w:lvlJc w:val="left"/>
+      <w:pPr>
+        <w:ind w:left="2160" w:hanging="360"/>
+      </w:pPr>
+      <w:rPr>
+        <w:rFonts w:ascii="Wingdings" w:hAnsi="Wingdings" w:hint="default"/>
+      </w:rPr>
+    </w:lvl>
+    <w:lvl w:ilvl="3" w:tplc="04090001" w:tentative="1">
+      <w:start w:val="1"/>
+      <w:numFmt w:val="bullet"/>
+      <w:lvlText w:val=""/>
+      <w:lvlJc w:val="left"/>
+      <w:pPr>
+        <w:ind w:left="2880" w:hanging="360"/>
+      </w:pPr>
+      <w:rPr>
+        <w:rFonts w:ascii="Symbol" w:hAnsi="Symbol" w:hint="default"/>
+      </w:rPr>
+    </w:lvl>
+    <w:lvl w:ilvl="4" w:tplc="04090003" w:tentative="1">
+      <w:start w:val="1"/>
+      <w:numFmt w:val="bullet"/>
+      <w:lvlText w:val="o"/>
+      <w:lvlJc w:val="left"/>
+      <w:pPr>
+        <w:ind w:left="3600" w:hanging="360"/>
+      </w:pPr>
+      <w:rPr>
+        <w:rFonts w:ascii="Courier New" w:hAnsi="Courier New" w:cs="Courier New" w:hint="default"/>
+      </w:rPr>
+    </w:lvl>
+    <w:lvl w:ilvl="5" w:tplc="04090005" w:tentative="1">
+      <w:start w:val="1"/>
+      <w:numFmt w:val="bullet"/>
+      <w:lvlText w:val=""/>
+      <w:lvlJc w:val="left"/>
+      <w:pPr>
+        <w:ind w:left="4320" w:hanging="360"/>
+      </w:pPr>
+      <w:rPr>
+        <w:rFonts w:ascii="Wingdings" w:hAnsi="Wingdings" w:hint="default"/>
+      </w:rPr>
+    </w:lvl>
+    <w:lvl w:ilvl="6" w:tplc="04090001" w:tentative="1">
+      <w:start w:val="1"/>
+      <w:numFmt w:val="bullet"/>
+      <w:lvlText w:val=""/>
+      <w:lvlJc w:val="left"/>
+      <w:pPr>
+        <w:ind w:left="5040" w:hanging="360"/>
+      </w:pPr>
+      <w:rPr>
+        <w:rFonts w:ascii="Symbol" w:hAnsi="Symbol" w:hint="default"/>
+      </w:rPr>
+    </w:lvl>
+    <w:lvl w:ilvl="7" w:tplc="04090003" w:tentative="1">
+      <w:start w:val="1"/>
+      <w:numFmt w:val="bullet"/>
+      <w:lvlText w:val="o"/>
+      <w:lvlJc w:val="left"/>
+      <w:pPr>
+        <w:ind w:left="5760" w:hanging="360"/>
+      </w:pPr>
+      <w:rPr>
+        <w:rFonts w:ascii="Courier New" w:hAnsi="Courier New" w:cs="Courier New" w:hint="default"/>
+      </w:rPr>
+    </w:lvl>
+    <w:lvl w:ilvl="8" w:tplc="04090005" w:tentative="1">
+      <w:start w:val="1"/>
+      <w:numFmt w:val="bullet"/>
+      <w:lvlText w:val=""/>
+      <w:lvlJc w:val="left"/>
+      <w:pPr>
+        <w:ind w:left="6480" w:hanging="360"/>
+      </w:pPr>
+      <w:rPr>
+        <w:rFonts w:ascii="Wingdings" w:hAnsi="Wingdings" w:hint="default"/>
+      </w:rPr>
+    </w:lvl>
+  </w:abstractNum>
+  <w:abstractNum w:abstractNumId="9" w15:restartNumberingAfterBreak="0">
     <w:nsid w:val="68567F08"/>
     <w:multiLevelType w:val="hybridMultilevel"/>
     <w:tmpl w:val="5F8CEA04"/>
@@ -1360,7 +1839,7 @@
       </w:rPr>
     </w:lvl>
   </w:abstractNum>
-  <w:abstractNum w:abstractNumId="7" w15:restartNumberingAfterBreak="0">
+  <w:abstractNum w:abstractNumId="10" w15:restartNumberingAfterBreak="0">
     <w:nsid w:val="6F4C12F6"/>
     <w:multiLevelType w:val="hybridMultilevel"/>
     <w:tmpl w:val="285482B8"/>
@@ -1489,13 +1968,22 @@
     <w:abstractNumId w:val="1"/>
   </w:num>
   <w:num w:numId="6" w16cid:durableId="1466973010">
-    <w:abstractNumId w:val="6"/>
+    <w:abstractNumId w:val="9"/>
   </w:num>
   <w:num w:numId="7" w16cid:durableId="874394197">
     <w:abstractNumId w:val="4"/>
   </w:num>
   <w:num w:numId="8" w16cid:durableId="1474179147">
+    <w:abstractNumId w:val="10"/>
+  </w:num>
+  <w:num w:numId="9" w16cid:durableId="1709991224">
+    <w:abstractNumId w:val="6"/>
+  </w:num>
+  <w:num w:numId="10" w16cid:durableId="1039279655">
     <w:abstractNumId w:val="7"/>
+  </w:num>
+  <w:num w:numId="11" w16cid:durableId="1642539186">
+    <w:abstractNumId w:val="8"/>
   </w:num>
 </w:numbering>
 </file>

</xml_diff>

<commit_message>
Configured Visual Studio profiles
</commit_message>
<xml_diff>
--- a/Code Challange - Ntara.docx
+++ b/Code Challange - Ntara.docx
@@ -68,7 +68,6 @@
         <w:t xml:space="preserve"> </w:t>
       </w:r>
     </w:p>
-    <w:p/>
     <w:p>
       <w:r>
         <w:t>You have been provided with a comma-separated value (.csv) file. This data set should remain unedited.  Your mission, if you choose to accept it, is as follows:</w:t>
@@ -139,7 +138,6 @@
         <w:t>You will be evaluated on functionality not UI design.</w:t>
       </w:r>
     </w:p>
-    <w:p/>
     <w:p>
       <w:r>
         <w:t>Additional Requests:</w:t>
@@ -268,7 +266,6 @@
     </w:p>
     <w:p>
       <w:r>
-        <w:lastRenderedPageBreak/>
         <w:t>As a sports announcer, I would like to search for football teams and see their statistical records during a game day announcement.</w:t>
       </w:r>
     </w:p>
@@ -284,6 +281,7 @@
           <w:b/>
           <w:bCs/>
         </w:rPr>
+        <w:lastRenderedPageBreak/>
         <w:t>Candidate:</w:t>
       </w:r>
       <w:r>
@@ -357,13 +355,37 @@
       </w:r>
     </w:p>
     <w:p>
-      <w:r>
-        <w:t>For this project, we are following a microservice architecture, separating the backend and frontend into independent, maintainable components. This structure allows for better scalability, cleaner responsibilities, and easier collaboration among multiple developers.</w:t>
-      </w:r>
-    </w:p>
-    <w:p>
       <w:pPr>
         <w:pStyle w:val="Subtitle"/>
+        <w:rPr>
+          <w:rFonts w:eastAsiaTheme="minorHAnsi" w:cstheme="minorBidi"/>
+          <w:color w:val="auto"/>
+          <w:spacing w:val="0"/>
+          <w:sz w:val="24"/>
+          <w:szCs w:val="24"/>
+        </w:rPr>
+      </w:pPr>
+      <w:r>
+        <w:rPr>
+          <w:rFonts w:eastAsiaTheme="minorHAnsi" w:cstheme="minorBidi"/>
+          <w:color w:val="auto"/>
+          <w:spacing w:val="0"/>
+          <w:sz w:val="24"/>
+          <w:szCs w:val="24"/>
+        </w:rPr>
+        <w:t>The goal of this project was to develop a clean, scalable, and maintainable full-stack application capable of searching and displaying football team statistics.</w:t>
+      </w:r>
+    </w:p>
+    <w:p>
+      <w:pPr>
+        <w:pStyle w:val="Subtitle"/>
+        <w:rPr>
+          <w:rFonts w:eastAsiaTheme="minorHAnsi" w:cstheme="minorBidi"/>
+          <w:color w:val="auto"/>
+          <w:spacing w:val="0"/>
+          <w:sz w:val="24"/>
+          <w:szCs w:val="24"/>
+        </w:rPr>
       </w:pPr>
       <w:r>
         <w:t>Backend</w:t>
@@ -371,7 +393,30 @@
     </w:p>
     <w:p>
       <w:r>
-        <w:t>We created a new ASP.NET Core 8 project to build a RESTful API, following Domain-Driven Design (DDD) and CQRS principles to ensure a clean separation of concerns and maintainability across layers:</w:t>
+        <w:t xml:space="preserve">We created a new ASP.NET Core 8 project to build a RESTful API, </w:t>
+      </w:r>
+      <w:r>
+        <w:t>the</w:t>
+      </w:r>
+      <w:r>
+        <w:t xml:space="preserve"> implementation follows Domain-Driven Design (DDD) and CQRS (Command Query Responsibility Segregation) principles to achieve a strong separation of concerns and ensure that the system can evolve and scale easily</w:t>
+      </w:r>
+      <w:r>
+        <w:t xml:space="preserve">, </w:t>
+      </w:r>
+      <w:r>
+        <w:t>the</w:t>
+      </w:r>
+      <w:r>
+        <w:t xml:space="preserve"> project architecture leverages </w:t>
+      </w:r>
+      <w:proofErr w:type="spellStart"/>
+      <w:r>
+        <w:t>MediatR</w:t>
+      </w:r>
+      <w:proofErr w:type="spellEnd"/>
+      <w:r>
+        <w:t xml:space="preserve"> for command and query handling.</w:t>
       </w:r>
     </w:p>
     <w:p>
@@ -379,8 +424,12 @@
         <w:pStyle w:val="ListParagraph"/>
         <w:numPr>
           <w:ilvl w:val="0"/>
-          <w:numId w:val="11"/>
+          <w:numId w:val="12"/>
         </w:numPr>
+        <w:rPr>
+          <w:b/>
+          <w:bCs/>
+        </w:rPr>
       </w:pPr>
       <w:proofErr w:type="spellStart"/>
       <w:r>
@@ -391,18 +440,139 @@
         <w:t>FootballTeamWinsWithMascots.Api</w:t>
       </w:r>
       <w:proofErr w:type="spellEnd"/>
-      <w:r>
-        <w:br/>
-        <w:t>Contains the API controllers, dependency injection configurations, and logging.</w:t>
-      </w:r>
     </w:p>
     <w:p>
       <w:pPr>
         <w:pStyle w:val="ListParagraph"/>
         <w:numPr>
           <w:ilvl w:val="0"/>
-          <w:numId w:val="11"/>
+          <w:numId w:val="13"/>
         </w:numPr>
+      </w:pPr>
+      <w:r>
+        <w:t>Contains the API controllers, dependency injection configurations, and logging setup.</w:t>
+      </w:r>
+    </w:p>
+    <w:p>
+      <w:pPr>
+        <w:pStyle w:val="ListParagraph"/>
+        <w:numPr>
+          <w:ilvl w:val="0"/>
+          <w:numId w:val="13"/>
+        </w:numPr>
+      </w:pPr>
+      <w:r>
+        <w:t>Create endpoints</w:t>
+      </w:r>
+      <w:r>
+        <w:t xml:space="preserve"> for HTTP requests.</w:t>
+      </w:r>
+    </w:p>
+    <w:p>
+      <w:pPr>
+        <w:pStyle w:val="ListParagraph"/>
+        <w:numPr>
+          <w:ilvl w:val="0"/>
+          <w:numId w:val="13"/>
+        </w:numPr>
+      </w:pPr>
+      <w:r>
+        <w:t xml:space="preserve">Uses </w:t>
+      </w:r>
+      <w:proofErr w:type="spellStart"/>
+      <w:r>
+        <w:t>MediatR</w:t>
+      </w:r>
+      <w:proofErr w:type="spellEnd"/>
+      <w:r>
+        <w:t xml:space="preserve"> to delegate requests to their corresponding handlers in the Application layer.</w:t>
+      </w:r>
+    </w:p>
+    <w:p>
+      <w:pPr>
+        <w:pStyle w:val="ListParagraph"/>
+        <w:numPr>
+          <w:ilvl w:val="0"/>
+          <w:numId w:val="12"/>
+        </w:numPr>
+        <w:rPr>
+          <w:b/>
+          <w:bCs/>
+        </w:rPr>
+      </w:pPr>
+      <w:proofErr w:type="spellStart"/>
+      <w:r>
+        <w:rPr>
+          <w:b/>
+          <w:bCs/>
+        </w:rPr>
+        <w:t>FootballTeamWinsWithMascots.Application</w:t>
+      </w:r>
+      <w:proofErr w:type="spellEnd"/>
+    </w:p>
+    <w:p>
+      <w:pPr>
+        <w:pStyle w:val="ListParagraph"/>
+        <w:numPr>
+          <w:ilvl w:val="0"/>
+          <w:numId w:val="14"/>
+        </w:numPr>
+      </w:pPr>
+      <w:r>
+        <w:t>Implements the CQRS pattern by separating commands (write operations) from queries (read operations).</w:t>
+      </w:r>
+    </w:p>
+    <w:p>
+      <w:pPr>
+        <w:pStyle w:val="ListParagraph"/>
+        <w:numPr>
+          <w:ilvl w:val="0"/>
+          <w:numId w:val="14"/>
+        </w:numPr>
+      </w:pPr>
+      <w:r>
+        <w:t xml:space="preserve">Uses </w:t>
+      </w:r>
+      <w:proofErr w:type="spellStart"/>
+      <w:r>
+        <w:t>MediatR</w:t>
+      </w:r>
+      <w:proofErr w:type="spellEnd"/>
+      <w:r>
+        <w:t xml:space="preserve"> to define request/response handlers.</w:t>
+      </w:r>
+    </w:p>
+    <w:p>
+      <w:pPr>
+        <w:pStyle w:val="ListParagraph"/>
+        <w:numPr>
+          <w:ilvl w:val="0"/>
+          <w:numId w:val="14"/>
+        </w:numPr>
+      </w:pPr>
+      <w:r>
+        <w:t xml:space="preserve">For this challenge, only the </w:t>
+      </w:r>
+      <w:proofErr w:type="spellStart"/>
+      <w:r>
+        <w:t>SearchTeamsQueryHandler</w:t>
+      </w:r>
+      <w:proofErr w:type="spellEnd"/>
+      <w:r>
+        <w:t xml:space="preserve"> was required, which filters teams dynamically based on user input.</w:t>
+      </w:r>
+    </w:p>
+    <w:p>
+      <w:pPr>
+        <w:pStyle w:val="ListParagraph"/>
+        <w:numPr>
+          <w:ilvl w:val="0"/>
+          <w:numId w:val="12"/>
+        </w:numPr>
+        <w:rPr>
+          <w:b/>
+          <w:bCs/>
+        </w:rPr>
       </w:pPr>
       <w:proofErr w:type="spellStart"/>
       <w:r>
@@ -413,73 +583,63 @@
         <w:t>FootballTeamWinsWithMascots.Domain</w:t>
       </w:r>
       <w:proofErr w:type="spellEnd"/>
-      <w:r>
-        <w:br/>
-        <w:t xml:space="preserve">Defines the core business model through entities, interfaces, </w:t>
-      </w:r>
-      <w:proofErr w:type="spellStart"/>
-      <w:r>
-        <w:t>enums</w:t>
-      </w:r>
-      <w:proofErr w:type="spellEnd"/>
-      <w:r>
-        <w:t>, and value objects.</w:t>
-      </w:r>
-      <w:r>
-        <w:t xml:space="preserve"> </w:t>
-      </w:r>
-      <w:proofErr w:type="gramStart"/>
-      <w:r>
-        <w:t>This</w:t>
-      </w:r>
-      <w:proofErr w:type="gramEnd"/>
-      <w:r>
-        <w:t xml:space="preserve"> layer focuses purely on domain logic and remains independent of any external framework.</w:t>
-      </w:r>
     </w:p>
     <w:p>
       <w:pPr>
         <w:pStyle w:val="ListParagraph"/>
         <w:numPr>
           <w:ilvl w:val="0"/>
-          <w:numId w:val="11"/>
+          <w:numId w:val="15"/>
         </w:numPr>
       </w:pPr>
-      <w:proofErr w:type="spellStart"/>
-      <w:r>
+      <w:r>
+        <w:t>Defines the core business model, including entities, interfaces, and domain logic.</w:t>
+      </w:r>
+    </w:p>
+    <w:p>
+      <w:pPr>
+        <w:pStyle w:val="ListParagraph"/>
+        <w:numPr>
+          <w:ilvl w:val="0"/>
+          <w:numId w:val="15"/>
+        </w:numPr>
+      </w:pPr>
+      <w:r>
+        <w:t>This layer is pure C#, completely independent from frameworks or external dependencies.</w:t>
+      </w:r>
+    </w:p>
+    <w:p>
+      <w:pPr>
+        <w:pStyle w:val="ListParagraph"/>
+        <w:numPr>
+          <w:ilvl w:val="0"/>
+          <w:numId w:val="15"/>
+        </w:numPr>
+      </w:pPr>
+      <w:r>
+        <w:t xml:space="preserve">Contains </w:t>
+      </w:r>
+      <w:r>
+        <w:t>interfaces</w:t>
+      </w:r>
+      <w:r>
+        <w:t xml:space="preserve"> for repositories and business </w:t>
+      </w:r>
+      <w:r>
+        <w:t>rules.</w:t>
+      </w:r>
+    </w:p>
+    <w:p>
+      <w:pPr>
+        <w:pStyle w:val="ListParagraph"/>
+        <w:numPr>
+          <w:ilvl w:val="0"/>
+          <w:numId w:val="12"/>
+        </w:numPr>
         <w:rPr>
           <w:b/>
           <w:bCs/>
         </w:rPr>
-        <w:t>FootballTeamWinsWithMascots.Application</w:t>
-      </w:r>
-      <w:proofErr w:type="spellEnd"/>
-      <w:r>
-        <w:br/>
-        <w:t xml:space="preserve">Implements the application logic using the CQRS (Command Query Responsibility Segregation) pattern, powered by </w:t>
-      </w:r>
-      <w:proofErr w:type="spellStart"/>
-      <w:r>
-        <w:t>MediatR</w:t>
-      </w:r>
-      <w:proofErr w:type="spellEnd"/>
-      <w:r>
-        <w:t>.</w:t>
-      </w:r>
-      <w:r>
-        <w:t xml:space="preserve"> </w:t>
-      </w:r>
-      <w:r>
-        <w:t>This layer contains commands, queries, and their respective handlers, ensuring a clear distinction between read and write operations.</w:t>
-      </w:r>
-    </w:p>
-    <w:p>
-      <w:pPr>
-        <w:pStyle w:val="ListParagraph"/>
-        <w:numPr>
-          <w:ilvl w:val="0"/>
-          <w:numId w:val="11"/>
-        </w:numPr>
       </w:pPr>
       <w:proofErr w:type="spellStart"/>
       <w:r>
@@ -490,41 +650,17 @@
         <w:t>FootballTeamWinsWithMascots.Infrastructure</w:t>
       </w:r>
       <w:proofErr w:type="spellEnd"/>
-      <w:r>
-        <w:br/>
-        <w:t xml:space="preserve">Contains Entity Framework Core configurations, the </w:t>
-      </w:r>
-      <w:proofErr w:type="spellStart"/>
-      <w:r>
-        <w:t>DbContext</w:t>
-      </w:r>
-      <w:proofErr w:type="spellEnd"/>
-      <w:r>
-        <w:t>, repository implementations, and database migrations.</w:t>
-      </w:r>
-      <w:r>
-        <w:t xml:space="preserve"> </w:t>
-      </w:r>
-      <w:r>
-        <w:t xml:space="preserve">This layer manages data persistence and external </w:t>
-      </w:r>
-      <w:r>
-        <w:t>integration</w:t>
-      </w:r>
-      <w:r>
-        <w:t>.</w:t>
-      </w:r>
     </w:p>
     <w:p>
       <w:pPr>
         <w:pStyle w:val="ListParagraph"/>
         <w:numPr>
           <w:ilvl w:val="0"/>
-          <w:numId w:val="11"/>
+          <w:numId w:val="16"/>
         </w:numPr>
       </w:pPr>
       <w:r>
-        <w:t>We use SQLite as the database, which is lightweight and perfectly suited for this challenge.</w:t>
+        <w:t>Implements Entity Framework Core (EF Core) for data access.</w:t>
       </w:r>
     </w:p>
     <w:p>
@@ -532,16 +668,19 @@
         <w:pStyle w:val="ListParagraph"/>
         <w:numPr>
           <w:ilvl w:val="0"/>
-          <w:numId w:val="11"/>
+          <w:numId w:val="16"/>
         </w:numPr>
       </w:pPr>
+      <w:r>
+        <w:t xml:space="preserve">Contains </w:t>
+      </w:r>
       <w:proofErr w:type="spellStart"/>
       <w:r>
-        <w:t>MediatR</w:t>
+        <w:t>DbContext</w:t>
       </w:r>
       <w:proofErr w:type="spellEnd"/>
       <w:r>
-        <w:t xml:space="preserve"> is used to handle commands and queries in a decoupled way, promoting scalability and testability.</w:t>
+        <w:t>, repositories, and SQLite configuration.</w:t>
       </w:r>
     </w:p>
     <w:p>
@@ -549,16 +688,19 @@
         <w:pStyle w:val="ListParagraph"/>
         <w:numPr>
           <w:ilvl w:val="0"/>
-          <w:numId w:val="11"/>
+          <w:numId w:val="16"/>
         </w:numPr>
       </w:pPr>
+      <w:r>
+        <w:t xml:space="preserve">Handles migrations and seeding of data from a CSV file using </w:t>
+      </w:r>
       <w:proofErr w:type="spellStart"/>
       <w:r>
-        <w:t>xUnit</w:t>
+        <w:t>CsvHelper</w:t>
       </w:r>
       <w:proofErr w:type="spellEnd"/>
       <w:r>
-        <w:t xml:space="preserve"> is used for unit testing to ensure the stability and reliability of core services and API endpoints.</w:t>
+        <w:t>.</w:t>
       </w:r>
     </w:p>
     <w:p>
@@ -612,19 +754,708 @@
         </w:numPr>
       </w:pPr>
       <w:r>
-        <w:t>Focuses on simplicity and usability to allow users to easily search and view the dataset.</w:t>
+        <w:t>Uses swagger-typescript-</w:t>
+      </w:r>
+      <w:proofErr w:type="spellStart"/>
+      <w:r>
+        <w:t>api</w:t>
+      </w:r>
+      <w:proofErr w:type="spellEnd"/>
+      <w:r>
+        <w:t xml:space="preserve"> to automatically generate the client SDK from the </w:t>
+      </w:r>
+      <w:proofErr w:type="spellStart"/>
+      <w:r>
+        <w:t>OpenAPI</w:t>
+      </w:r>
+      <w:proofErr w:type="spellEnd"/>
+      <w:r>
+        <w:t xml:space="preserve"> (Swagger)</w:t>
+      </w:r>
+      <w:r>
+        <w:t xml:space="preserve"> </w:t>
       </w:r>
     </w:p>
     <w:p>
       <w:pPr>
         <w:pStyle w:val="ListParagraph"/>
-      </w:pPr>
+        <w:numPr>
+          <w:ilvl w:val="0"/>
+          <w:numId w:val="6"/>
+        </w:numPr>
+      </w:pPr>
+      <w:r>
+        <w:t>API and frontend communicate through HTTP endpoints.</w:t>
+      </w:r>
+    </w:p>
+    <w:p>
+      <w:pPr>
+        <w:pStyle w:val="Subtitle"/>
+        <w:numPr>
+          <w:ilvl w:val="0"/>
+          <w:numId w:val="0"/>
+        </w:numPr>
+      </w:pPr>
+      <w:r>
+        <w:t>Development Methodology</w:t>
+      </w:r>
+    </w:p>
+    <w:p>
+      <w:r>
+        <w:t>The development process followed a layered approach to ensure clean boundaries between concerns:</w:t>
+      </w:r>
     </w:p>
     <w:p>
       <w:pPr>
         <w:pStyle w:val="ListParagraph"/>
-      </w:pPr>
-    </w:p>
+        <w:numPr>
+          <w:ilvl w:val="0"/>
+          <w:numId w:val="17"/>
+        </w:numPr>
+      </w:pPr>
+      <w:r>
+        <w:t>Domain first</w:t>
+      </w:r>
+      <w:r>
+        <w:t xml:space="preserve">: </w:t>
+      </w:r>
+      <w:r>
+        <w:t>define entities and repository interfaces.</w:t>
+      </w:r>
+    </w:p>
+    <w:p>
+      <w:pPr>
+        <w:pStyle w:val="ListParagraph"/>
+        <w:numPr>
+          <w:ilvl w:val="0"/>
+          <w:numId w:val="17"/>
+        </w:numPr>
+      </w:pPr>
+      <w:r>
+        <w:t>Infrastructure:</w:t>
+      </w:r>
+      <w:r>
+        <w:t xml:space="preserve"> implement persistence and </w:t>
+      </w:r>
+      <w:proofErr w:type="gramStart"/>
+      <w:r>
+        <w:t>seeding</w:t>
+      </w:r>
+      <w:proofErr w:type="gramEnd"/>
+      <w:r>
+        <w:t xml:space="preserve"> with EF Core and </w:t>
+      </w:r>
+      <w:proofErr w:type="spellStart"/>
+      <w:r>
+        <w:t>CsvHelper</w:t>
+      </w:r>
+      <w:proofErr w:type="spellEnd"/>
+      <w:r>
+        <w:t>.</w:t>
+      </w:r>
+    </w:p>
+    <w:p>
+      <w:pPr>
+        <w:pStyle w:val="ListParagraph"/>
+        <w:numPr>
+          <w:ilvl w:val="0"/>
+          <w:numId w:val="17"/>
+        </w:numPr>
+      </w:pPr>
+      <w:r>
+        <w:t xml:space="preserve">Application: </w:t>
+      </w:r>
+      <w:r>
+        <w:t xml:space="preserve">implement CQRS with </w:t>
+      </w:r>
+      <w:proofErr w:type="spellStart"/>
+      <w:r>
+        <w:t>MediatR</w:t>
+      </w:r>
+      <w:proofErr w:type="spellEnd"/>
+      <w:r>
+        <w:t>, focusing on query logic and scalability.</w:t>
+      </w:r>
+    </w:p>
+    <w:p>
+      <w:pPr>
+        <w:pStyle w:val="ListParagraph"/>
+        <w:numPr>
+          <w:ilvl w:val="0"/>
+          <w:numId w:val="17"/>
+        </w:numPr>
+      </w:pPr>
+      <w:r>
+        <w:t>API</w:t>
+      </w:r>
+      <w:r>
+        <w:t>:</w:t>
+      </w:r>
+      <w:r>
+        <w:t xml:space="preserve"> expose endpoints through minimal controllers that delegate logic to handlers.</w:t>
+      </w:r>
+    </w:p>
+    <w:p>
+      <w:pPr>
+        <w:pStyle w:val="ListParagraph"/>
+        <w:numPr>
+          <w:ilvl w:val="0"/>
+          <w:numId w:val="17"/>
+        </w:numPr>
+      </w:pPr>
+      <w:r>
+        <w:t>Frontend</w:t>
+      </w:r>
+      <w:r>
+        <w:t>:</w:t>
+      </w:r>
+      <w:r>
+        <w:t xml:space="preserve"> consume the API, generate client code automatically, and design a minimal, intuitive UI.</w:t>
+      </w:r>
+    </w:p>
+    <w:p/>
+    <w:p>
+      <w:pPr>
+        <w:pStyle w:val="Subtitle"/>
+        <w:numPr>
+          <w:ilvl w:val="0"/>
+          <w:numId w:val="0"/>
+        </w:numPr>
+      </w:pPr>
+      <w:r>
+        <w:t>Times</w:t>
+      </w:r>
+    </w:p>
+    <w:tbl>
+      <w:tblPr>
+        <w:tblStyle w:val="GridTable1Light"/>
+        <w:tblW w:w="9355" w:type="dxa"/>
+        <w:tblLook w:val="04A0" w:firstRow="1" w:lastRow="0" w:firstColumn="1" w:lastColumn="0" w:noHBand="0" w:noVBand="1"/>
+      </w:tblPr>
+      <w:tblGrid>
+        <w:gridCol w:w="6475"/>
+        <w:gridCol w:w="2880"/>
+      </w:tblGrid>
+      <w:tr>
+        <w:trPr>
+          <w:cnfStyle w:val="100000000000" w:firstRow="1" w:lastRow="0" w:firstColumn="0" w:lastColumn="0" w:oddVBand="0" w:evenVBand="0" w:oddHBand="0" w:evenHBand="0" w:firstRowFirstColumn="0" w:firstRowLastColumn="0" w:lastRowFirstColumn="0" w:lastRowLastColumn="0"/>
+        </w:trPr>
+        <w:tc>
+          <w:tcPr>
+            <w:cnfStyle w:val="001000000000" w:firstRow="0" w:lastRow="0" w:firstColumn="1" w:lastColumn="0" w:oddVBand="0" w:evenVBand="0" w:oddHBand="0" w:evenHBand="0" w:firstRowFirstColumn="0" w:firstRowLastColumn="0" w:lastRowFirstColumn="0" w:lastRowLastColumn="0"/>
+            <w:tcW w:w="6475" w:type="dxa"/>
+            <w:hideMark/>
+          </w:tcPr>
+          <w:p>
+            <w:r>
+              <w:t>Task</w:t>
+            </w:r>
+          </w:p>
+        </w:tc>
+        <w:tc>
+          <w:tcPr>
+            <w:tcW w:w="2880" w:type="dxa"/>
+            <w:hideMark/>
+          </w:tcPr>
+          <w:p>
+            <w:pPr>
+              <w:cnfStyle w:val="100000000000" w:firstRow="1" w:lastRow="0" w:firstColumn="0" w:lastColumn="0" w:oddVBand="0" w:evenVBand="0" w:oddHBand="0" w:evenHBand="0" w:firstRowFirstColumn="0" w:firstRowLastColumn="0" w:lastRowFirstColumn="0" w:lastRowLastColumn="0"/>
+            </w:pPr>
+            <w:r>
+              <w:t>Time</w:t>
+            </w:r>
+          </w:p>
+        </w:tc>
+      </w:tr>
+      <w:tr>
+        <w:tc>
+          <w:tcPr>
+            <w:cnfStyle w:val="001000000000" w:firstRow="0" w:lastRow="0" w:firstColumn="1" w:lastColumn="0" w:oddVBand="0" w:evenVBand="0" w:oddHBand="0" w:evenHBand="0" w:firstRowFirstColumn="0" w:firstRowLastColumn="0" w:lastRowFirstColumn="0" w:lastRowLastColumn="0"/>
+            <w:tcW w:w="6475" w:type="dxa"/>
+            <w:hideMark/>
+          </w:tcPr>
+          <w:p>
+            <w:pPr>
+              <w:rPr>
+                <w:b w:val="0"/>
+                <w:bCs w:val="0"/>
+              </w:rPr>
+            </w:pPr>
+            <w:r>
+              <w:rPr>
+                <w:b w:val="0"/>
+                <w:bCs w:val="0"/>
+              </w:rPr>
+              <w:t>Create Project</w:t>
+            </w:r>
+          </w:p>
+        </w:tc>
+        <w:tc>
+          <w:tcPr>
+            <w:tcW w:w="2880" w:type="dxa"/>
+            <w:hideMark/>
+          </w:tcPr>
+          <w:p>
+            <w:pPr>
+              <w:cnfStyle w:val="000000000000" w:firstRow="0" w:lastRow="0" w:firstColumn="0" w:lastColumn="0" w:oddVBand="0" w:evenVBand="0" w:oddHBand="0" w:evenHBand="0" w:firstRowFirstColumn="0" w:firstRowLastColumn="0" w:lastRowFirstColumn="0" w:lastRowLastColumn="0"/>
+            </w:pPr>
+            <w:r>
+              <w:t>1 hour</w:t>
+            </w:r>
+          </w:p>
+        </w:tc>
+      </w:tr>
+      <w:tr>
+        <w:tc>
+          <w:tcPr>
+            <w:cnfStyle w:val="001000000000" w:firstRow="0" w:lastRow="0" w:firstColumn="1" w:lastColumn="0" w:oddVBand="0" w:evenVBand="0" w:oddHBand="0" w:evenHBand="0" w:firstRowFirstColumn="0" w:firstRowLastColumn="0" w:lastRowFirstColumn="0" w:lastRowLastColumn="0"/>
+            <w:tcW w:w="6475" w:type="dxa"/>
+            <w:hideMark/>
+          </w:tcPr>
+          <w:p>
+            <w:pPr>
+              <w:rPr>
+                <w:b w:val="0"/>
+                <w:bCs w:val="0"/>
+              </w:rPr>
+            </w:pPr>
+            <w:r>
+              <w:rPr>
+                <w:b w:val="0"/>
+                <w:bCs w:val="0"/>
+              </w:rPr>
+              <w:t>Create structure and architecture</w:t>
+            </w:r>
+          </w:p>
+        </w:tc>
+        <w:tc>
+          <w:tcPr>
+            <w:tcW w:w="2880" w:type="dxa"/>
+            <w:hideMark/>
+          </w:tcPr>
+          <w:p>
+            <w:pPr>
+              <w:cnfStyle w:val="000000000000" w:firstRow="0" w:lastRow="0" w:firstColumn="0" w:lastColumn="0" w:oddVBand="0" w:evenVBand="0" w:oddHBand="0" w:evenHBand="0" w:firstRowFirstColumn="0" w:firstRowLastColumn="0" w:lastRowFirstColumn="0" w:lastRowLastColumn="0"/>
+            </w:pPr>
+            <w:r>
+              <w:t>2 hours</w:t>
+            </w:r>
+          </w:p>
+        </w:tc>
+      </w:tr>
+      <w:tr>
+        <w:tc>
+          <w:tcPr>
+            <w:cnfStyle w:val="001000000000" w:firstRow="0" w:lastRow="0" w:firstColumn="1" w:lastColumn="0" w:oddVBand="0" w:evenVBand="0" w:oddHBand="0" w:evenHBand="0" w:firstRowFirstColumn="0" w:firstRowLastColumn="0" w:lastRowFirstColumn="0" w:lastRowLastColumn="0"/>
+            <w:tcW w:w="6475" w:type="dxa"/>
+            <w:hideMark/>
+          </w:tcPr>
+          <w:p>
+            <w:pPr>
+              <w:rPr>
+                <w:b w:val="0"/>
+                <w:bCs w:val="0"/>
+              </w:rPr>
+            </w:pPr>
+            <w:r>
+              <w:rPr>
+                <w:b w:val="0"/>
+                <w:bCs w:val="0"/>
+              </w:rPr>
+              <w:t>Configure SQLite and Entity Framework Core</w:t>
+            </w:r>
+          </w:p>
+        </w:tc>
+        <w:tc>
+          <w:tcPr>
+            <w:tcW w:w="2880" w:type="dxa"/>
+            <w:hideMark/>
+          </w:tcPr>
+          <w:p>
+            <w:pPr>
+              <w:cnfStyle w:val="000000000000" w:firstRow="0" w:lastRow="0" w:firstColumn="0" w:lastColumn="0" w:oddVBand="0" w:evenVBand="0" w:oddHBand="0" w:evenHBand="0" w:firstRowFirstColumn="0" w:firstRowLastColumn="0" w:lastRowFirstColumn="0" w:lastRowLastColumn="0"/>
+            </w:pPr>
+            <w:r>
+              <w:t>1 hour</w:t>
+            </w:r>
+          </w:p>
+        </w:tc>
+      </w:tr>
+      <w:tr>
+        <w:tc>
+          <w:tcPr>
+            <w:cnfStyle w:val="001000000000" w:firstRow="0" w:lastRow="0" w:firstColumn="1" w:lastColumn="0" w:oddVBand="0" w:evenVBand="0" w:oddHBand="0" w:evenHBand="0" w:firstRowFirstColumn="0" w:firstRowLastColumn="0" w:lastRowFirstColumn="0" w:lastRowLastColumn="0"/>
+            <w:tcW w:w="6475" w:type="dxa"/>
+            <w:hideMark/>
+          </w:tcPr>
+          <w:p>
+            <w:pPr>
+              <w:rPr>
+                <w:b w:val="0"/>
+                <w:bCs w:val="0"/>
+              </w:rPr>
+            </w:pPr>
+            <w:r>
+              <w:rPr>
+                <w:b w:val="0"/>
+                <w:bCs w:val="0"/>
+              </w:rPr>
+              <w:t xml:space="preserve">Seed database with CSV file using </w:t>
+            </w:r>
+            <w:proofErr w:type="spellStart"/>
+            <w:r>
+              <w:rPr>
+                <w:b w:val="0"/>
+                <w:bCs w:val="0"/>
+              </w:rPr>
+              <w:t>CsvHelper</w:t>
+            </w:r>
+            <w:proofErr w:type="spellEnd"/>
+          </w:p>
+        </w:tc>
+        <w:tc>
+          <w:tcPr>
+            <w:tcW w:w="2880" w:type="dxa"/>
+            <w:hideMark/>
+          </w:tcPr>
+          <w:p>
+            <w:pPr>
+              <w:cnfStyle w:val="000000000000" w:firstRow="0" w:lastRow="0" w:firstColumn="0" w:lastColumn="0" w:oddVBand="0" w:evenVBand="0" w:oddHBand="0" w:evenHBand="0" w:firstRowFirstColumn="0" w:firstRowLastColumn="0" w:lastRowFirstColumn="0" w:lastRowLastColumn="0"/>
+            </w:pPr>
+            <w:r>
+              <w:t>2 hours</w:t>
+            </w:r>
+          </w:p>
+        </w:tc>
+      </w:tr>
+      <w:tr>
+        <w:tc>
+          <w:tcPr>
+            <w:cnfStyle w:val="001000000000" w:firstRow="0" w:lastRow="0" w:firstColumn="1" w:lastColumn="0" w:oddVBand="0" w:evenVBand="0" w:oddHBand="0" w:evenHBand="0" w:firstRowFirstColumn="0" w:firstRowLastColumn="0" w:lastRowFirstColumn="0" w:lastRowLastColumn="0"/>
+            <w:tcW w:w="6475" w:type="dxa"/>
+            <w:hideMark/>
+          </w:tcPr>
+          <w:p>
+            <w:pPr>
+              <w:rPr>
+                <w:b w:val="0"/>
+                <w:bCs w:val="0"/>
+              </w:rPr>
+            </w:pPr>
+            <w:r>
+              <w:rPr>
+                <w:b w:val="0"/>
+                <w:bCs w:val="0"/>
+              </w:rPr>
+              <w:t xml:space="preserve">Implement </w:t>
+            </w:r>
+            <w:proofErr w:type="spellStart"/>
+            <w:r>
+              <w:rPr>
+                <w:b w:val="0"/>
+                <w:bCs w:val="0"/>
+              </w:rPr>
+              <w:t>MediatR</w:t>
+            </w:r>
+            <w:proofErr w:type="spellEnd"/>
+            <w:r>
+              <w:rPr>
+                <w:b w:val="0"/>
+                <w:bCs w:val="0"/>
+              </w:rPr>
+              <w:t xml:space="preserve"> and configure CQRS pattern</w:t>
+            </w:r>
+          </w:p>
+        </w:tc>
+        <w:tc>
+          <w:tcPr>
+            <w:tcW w:w="2880" w:type="dxa"/>
+            <w:hideMark/>
+          </w:tcPr>
+          <w:p>
+            <w:pPr>
+              <w:cnfStyle w:val="000000000000" w:firstRow="0" w:lastRow="0" w:firstColumn="0" w:lastColumn="0" w:oddVBand="0" w:evenVBand="0" w:oddHBand="0" w:evenHBand="0" w:firstRowFirstColumn="0" w:firstRowLastColumn="0" w:lastRowFirstColumn="0" w:lastRowLastColumn="0"/>
+            </w:pPr>
+            <w:r>
+              <w:t>3 hours</w:t>
+            </w:r>
+          </w:p>
+        </w:tc>
+      </w:tr>
+      <w:tr>
+        <w:tc>
+          <w:tcPr>
+            <w:cnfStyle w:val="001000000000" w:firstRow="0" w:lastRow="0" w:firstColumn="1" w:lastColumn="0" w:oddVBand="0" w:evenVBand="0" w:oddHBand="0" w:evenHBand="0" w:firstRowFirstColumn="0" w:firstRowLastColumn="0" w:lastRowFirstColumn="0" w:lastRowLastColumn="0"/>
+            <w:tcW w:w="6475" w:type="dxa"/>
+            <w:hideMark/>
+          </w:tcPr>
+          <w:p>
+            <w:pPr>
+              <w:rPr>
+                <w:b w:val="0"/>
+                <w:bCs w:val="0"/>
+              </w:rPr>
+            </w:pPr>
+            <w:r>
+              <w:rPr>
+                <w:b w:val="0"/>
+                <w:bCs w:val="0"/>
+              </w:rPr>
+              <w:t>Create team search query and handler</w:t>
+            </w:r>
+          </w:p>
+        </w:tc>
+        <w:tc>
+          <w:tcPr>
+            <w:tcW w:w="2880" w:type="dxa"/>
+            <w:hideMark/>
+          </w:tcPr>
+          <w:p>
+            <w:pPr>
+              <w:cnfStyle w:val="000000000000" w:firstRow="0" w:lastRow="0" w:firstColumn="0" w:lastColumn="0" w:oddVBand="0" w:evenVBand="0" w:oddHBand="0" w:evenHBand="0" w:firstRowFirstColumn="0" w:firstRowLastColumn="0" w:lastRowFirstColumn="0" w:lastRowLastColumn="0"/>
+            </w:pPr>
+            <w:r>
+              <w:t>1 hour</w:t>
+            </w:r>
+          </w:p>
+        </w:tc>
+      </w:tr>
+      <w:tr>
+        <w:tc>
+          <w:tcPr>
+            <w:cnfStyle w:val="001000000000" w:firstRow="0" w:lastRow="0" w:firstColumn="1" w:lastColumn="0" w:oddVBand="0" w:evenVBand="0" w:oddHBand="0" w:evenHBand="0" w:firstRowFirstColumn="0" w:firstRowLastColumn="0" w:lastRowFirstColumn="0" w:lastRowLastColumn="0"/>
+            <w:tcW w:w="6475" w:type="dxa"/>
+            <w:hideMark/>
+          </w:tcPr>
+          <w:p>
+            <w:pPr>
+              <w:rPr>
+                <w:b w:val="0"/>
+                <w:bCs w:val="0"/>
+              </w:rPr>
+            </w:pPr>
+            <w:r>
+              <w:rPr>
+                <w:b w:val="0"/>
+                <w:bCs w:val="0"/>
+              </w:rPr>
+              <w:t xml:space="preserve">Add </w:t>
+            </w:r>
+            <w:proofErr w:type="spellStart"/>
+            <w:r>
+              <w:rPr>
+                <w:b w:val="0"/>
+                <w:bCs w:val="0"/>
+              </w:rPr>
+              <w:t>OpenAPI</w:t>
+            </w:r>
+            <w:proofErr w:type="spellEnd"/>
+            <w:r>
+              <w:rPr>
+                <w:b w:val="0"/>
+                <w:bCs w:val="0"/>
+              </w:rPr>
+              <w:t xml:space="preserve"> generator and TypeScript client</w:t>
+            </w:r>
+          </w:p>
+        </w:tc>
+        <w:tc>
+          <w:tcPr>
+            <w:tcW w:w="2880" w:type="dxa"/>
+            <w:hideMark/>
+          </w:tcPr>
+          <w:p>
+            <w:pPr>
+              <w:cnfStyle w:val="000000000000" w:firstRow="0" w:lastRow="0" w:firstColumn="0" w:lastColumn="0" w:oddVBand="0" w:evenVBand="0" w:oddHBand="0" w:evenHBand="0" w:firstRowFirstColumn="0" w:firstRowLastColumn="0" w:lastRowFirstColumn="0" w:lastRowLastColumn="0"/>
+            </w:pPr>
+            <w:r>
+              <w:t>1 hour</w:t>
+            </w:r>
+          </w:p>
+        </w:tc>
+      </w:tr>
+      <w:tr>
+        <w:tc>
+          <w:tcPr>
+            <w:cnfStyle w:val="001000000000" w:firstRow="0" w:lastRow="0" w:firstColumn="1" w:lastColumn="0" w:oddVBand="0" w:evenVBand="0" w:oddHBand="0" w:evenHBand="0" w:firstRowFirstColumn="0" w:firstRowLastColumn="0" w:lastRowFirstColumn="0" w:lastRowLastColumn="0"/>
+            <w:tcW w:w="6475" w:type="dxa"/>
+            <w:hideMark/>
+          </w:tcPr>
+          <w:p>
+            <w:pPr>
+              <w:rPr>
+                <w:b w:val="0"/>
+                <w:bCs w:val="0"/>
+              </w:rPr>
+            </w:pPr>
+            <w:r>
+              <w:rPr>
+                <w:b w:val="0"/>
+                <w:bCs w:val="0"/>
+              </w:rPr>
+              <w:t>Build React search form</w:t>
+            </w:r>
+          </w:p>
+        </w:tc>
+        <w:tc>
+          <w:tcPr>
+            <w:tcW w:w="2880" w:type="dxa"/>
+            <w:hideMark/>
+          </w:tcPr>
+          <w:p>
+            <w:pPr>
+              <w:cnfStyle w:val="000000000000" w:firstRow="0" w:lastRow="0" w:firstColumn="0" w:lastColumn="0" w:oddVBand="0" w:evenVBand="0" w:oddHBand="0" w:evenHBand="0" w:firstRowFirstColumn="0" w:firstRowLastColumn="0" w:lastRowFirstColumn="0" w:lastRowLastColumn="0"/>
+            </w:pPr>
+            <w:r>
+              <w:t>2 hours</w:t>
+            </w:r>
+          </w:p>
+        </w:tc>
+      </w:tr>
+      <w:tr>
+        <w:tc>
+          <w:tcPr>
+            <w:cnfStyle w:val="001000000000" w:firstRow="0" w:lastRow="0" w:firstColumn="1" w:lastColumn="0" w:oddVBand="0" w:evenVBand="0" w:oddHBand="0" w:evenHBand="0" w:firstRowFirstColumn="0" w:firstRowLastColumn="0" w:lastRowFirstColumn="0" w:lastRowLastColumn="0"/>
+            <w:tcW w:w="6475" w:type="dxa"/>
+            <w:hideMark/>
+          </w:tcPr>
+          <w:p>
+            <w:pPr>
+              <w:rPr>
+                <w:b w:val="0"/>
+                <w:bCs w:val="0"/>
+              </w:rPr>
+            </w:pPr>
+            <w:r>
+              <w:rPr>
+                <w:b w:val="0"/>
+                <w:bCs w:val="0"/>
+              </w:rPr>
+              <w:t>Build React result table</w:t>
+            </w:r>
+          </w:p>
+        </w:tc>
+        <w:tc>
+          <w:tcPr>
+            <w:tcW w:w="2880" w:type="dxa"/>
+            <w:hideMark/>
+          </w:tcPr>
+          <w:p>
+            <w:pPr>
+              <w:cnfStyle w:val="000000000000" w:firstRow="0" w:lastRow="0" w:firstColumn="0" w:lastColumn="0" w:oddVBand="0" w:evenVBand="0" w:oddHBand="0" w:evenHBand="0" w:firstRowFirstColumn="0" w:firstRowLastColumn="0" w:lastRowFirstColumn="0" w:lastRowLastColumn="0"/>
+            </w:pPr>
+            <w:r>
+              <w:t>1 hour</w:t>
+            </w:r>
+          </w:p>
+        </w:tc>
+      </w:tr>
+      <w:tr>
+        <w:tc>
+          <w:tcPr>
+            <w:cnfStyle w:val="001000000000" w:firstRow="0" w:lastRow="0" w:firstColumn="1" w:lastColumn="0" w:oddVBand="0" w:evenVBand="0" w:oddHBand="0" w:evenHBand="0" w:firstRowFirstColumn="0" w:firstRowLastColumn="0" w:lastRowFirstColumn="0" w:lastRowLastColumn="0"/>
+            <w:tcW w:w="6475" w:type="dxa"/>
+            <w:hideMark/>
+          </w:tcPr>
+          <w:p>
+            <w:pPr>
+              <w:rPr>
+                <w:b w:val="0"/>
+                <w:bCs w:val="0"/>
+              </w:rPr>
+            </w:pPr>
+            <w:r>
+              <w:rPr>
+                <w:b w:val="0"/>
+                <w:bCs w:val="0"/>
+              </w:rPr>
+              <w:t>UI design and layout refinement</w:t>
+            </w:r>
+          </w:p>
+        </w:tc>
+        <w:tc>
+          <w:tcPr>
+            <w:tcW w:w="2880" w:type="dxa"/>
+            <w:hideMark/>
+          </w:tcPr>
+          <w:p>
+            <w:pPr>
+              <w:cnfStyle w:val="000000000000" w:firstRow="0" w:lastRow="0" w:firstColumn="0" w:lastColumn="0" w:oddVBand="0" w:evenVBand="0" w:oddHBand="0" w:evenHBand="0" w:firstRowFirstColumn="0" w:firstRowLastColumn="0" w:lastRowFirstColumn="0" w:lastRowLastColumn="0"/>
+            </w:pPr>
+            <w:r>
+              <w:t>1 hour</w:t>
+            </w:r>
+          </w:p>
+        </w:tc>
+      </w:tr>
+      <w:tr>
+        <w:tc>
+          <w:tcPr>
+            <w:cnfStyle w:val="001000000000" w:firstRow="0" w:lastRow="0" w:firstColumn="1" w:lastColumn="0" w:oddVBand="0" w:evenVBand="0" w:oddHBand="0" w:evenHBand="0" w:firstRowFirstColumn="0" w:firstRowLastColumn="0" w:lastRowFirstColumn="0" w:lastRowLastColumn="0"/>
+            <w:tcW w:w="6475" w:type="dxa"/>
+            <w:hideMark/>
+          </w:tcPr>
+          <w:p>
+            <w:pPr>
+              <w:rPr>
+                <w:b w:val="0"/>
+                <w:bCs w:val="0"/>
+              </w:rPr>
+            </w:pPr>
+            <w:r>
+              <w:rPr>
+                <w:b w:val="0"/>
+                <w:bCs w:val="0"/>
+              </w:rPr>
+              <w:t>Configure Visual Studio profiles</w:t>
+            </w:r>
+          </w:p>
+        </w:tc>
+        <w:tc>
+          <w:tcPr>
+            <w:tcW w:w="2880" w:type="dxa"/>
+            <w:hideMark/>
+          </w:tcPr>
+          <w:p>
+            <w:pPr>
+              <w:cnfStyle w:val="000000000000" w:firstRow="0" w:lastRow="0" w:firstColumn="0" w:lastColumn="0" w:oddVBand="0" w:evenVBand="0" w:oddHBand="0" w:evenHBand="0" w:firstRowFirstColumn="0" w:firstRowLastColumn="0" w:lastRowFirstColumn="0" w:lastRowLastColumn="0"/>
+            </w:pPr>
+            <w:r>
+              <w:t>1 hour</w:t>
+            </w:r>
+          </w:p>
+        </w:tc>
+      </w:tr>
+      <w:tr>
+        <w:tc>
+          <w:tcPr>
+            <w:cnfStyle w:val="001000000000" w:firstRow="0" w:lastRow="0" w:firstColumn="1" w:lastColumn="0" w:oddVBand="0" w:evenVBand="0" w:oddHBand="0" w:evenHBand="0" w:firstRowFirstColumn="0" w:firstRowLastColumn="0" w:lastRowFirstColumn="0" w:lastRowLastColumn="0"/>
+            <w:tcW w:w="6475" w:type="dxa"/>
+            <w:hideMark/>
+          </w:tcPr>
+          <w:p>
+            <w:r>
+              <w:t>Total (Coding Time)</w:t>
+            </w:r>
+          </w:p>
+        </w:tc>
+        <w:tc>
+          <w:tcPr>
+            <w:tcW w:w="2880" w:type="dxa"/>
+            <w:hideMark/>
+          </w:tcPr>
+          <w:p>
+            <w:pPr>
+              <w:cnfStyle w:val="000000000000" w:firstRow="0" w:lastRow="0" w:firstColumn="0" w:lastColumn="0" w:oddVBand="0" w:evenVBand="0" w:oddHBand="0" w:evenHBand="0" w:firstRowFirstColumn="0" w:firstRowLastColumn="0" w:lastRowFirstColumn="0" w:lastRowLastColumn="0"/>
+            </w:pPr>
+            <w:r>
+              <w:t>15 hours</w:t>
+            </w:r>
+          </w:p>
+        </w:tc>
+      </w:tr>
+    </w:tbl>
+    <w:p/>
     <w:sectPr>
       <w:pgSz w:w="12240" w:h="15840"/>
       <w:pgMar w:top="1440" w:right="1440" w:bottom="1440" w:left="1440" w:header="720" w:footer="720" w:gutter="0"/>
@@ -1316,6 +2147,95 @@
     </w:lvl>
   </w:abstractNum>
   <w:abstractNum w:abstractNumId="6" w15:restartNumberingAfterBreak="0">
+    <w:nsid w:val="28977532"/>
+    <w:multiLevelType w:val="hybridMultilevel"/>
+    <w:tmpl w:val="EBFE0630"/>
+    <w:lvl w:ilvl="0" w:tplc="0409000F">
+      <w:start w:val="1"/>
+      <w:numFmt w:val="decimal"/>
+      <w:lvlText w:val="%1."/>
+      <w:lvlJc w:val="left"/>
+      <w:pPr>
+        <w:ind w:left="720" w:hanging="360"/>
+      </w:pPr>
+      <w:rPr>
+        <w:rFonts w:hint="default"/>
+      </w:rPr>
+    </w:lvl>
+    <w:lvl w:ilvl="1" w:tplc="04090019" w:tentative="1">
+      <w:start w:val="1"/>
+      <w:numFmt w:val="lowerLetter"/>
+      <w:lvlText w:val="%2."/>
+      <w:lvlJc w:val="left"/>
+      <w:pPr>
+        <w:ind w:left="1440" w:hanging="360"/>
+      </w:pPr>
+    </w:lvl>
+    <w:lvl w:ilvl="2" w:tplc="0409001B" w:tentative="1">
+      <w:start w:val="1"/>
+      <w:numFmt w:val="lowerRoman"/>
+      <w:lvlText w:val="%3."/>
+      <w:lvlJc w:val="right"/>
+      <w:pPr>
+        <w:ind w:left="2160" w:hanging="180"/>
+      </w:pPr>
+    </w:lvl>
+    <w:lvl w:ilvl="3" w:tplc="0409000F" w:tentative="1">
+      <w:start w:val="1"/>
+      <w:numFmt w:val="decimal"/>
+      <w:lvlText w:val="%4."/>
+      <w:lvlJc w:val="left"/>
+      <w:pPr>
+        <w:ind w:left="2880" w:hanging="360"/>
+      </w:pPr>
+    </w:lvl>
+    <w:lvl w:ilvl="4" w:tplc="04090019" w:tentative="1">
+      <w:start w:val="1"/>
+      <w:numFmt w:val="lowerLetter"/>
+      <w:lvlText w:val="%5."/>
+      <w:lvlJc w:val="left"/>
+      <w:pPr>
+        <w:ind w:left="3600" w:hanging="360"/>
+      </w:pPr>
+    </w:lvl>
+    <w:lvl w:ilvl="5" w:tplc="0409001B" w:tentative="1">
+      <w:start w:val="1"/>
+      <w:numFmt w:val="lowerRoman"/>
+      <w:lvlText w:val="%6."/>
+      <w:lvlJc w:val="right"/>
+      <w:pPr>
+        <w:ind w:left="4320" w:hanging="180"/>
+      </w:pPr>
+    </w:lvl>
+    <w:lvl w:ilvl="6" w:tplc="0409000F" w:tentative="1">
+      <w:start w:val="1"/>
+      <w:numFmt w:val="decimal"/>
+      <w:lvlText w:val="%7."/>
+      <w:lvlJc w:val="left"/>
+      <w:pPr>
+        <w:ind w:left="5040" w:hanging="360"/>
+      </w:pPr>
+    </w:lvl>
+    <w:lvl w:ilvl="7" w:tplc="04090019" w:tentative="1">
+      <w:start w:val="1"/>
+      <w:numFmt w:val="lowerLetter"/>
+      <w:lvlText w:val="%8."/>
+      <w:lvlJc w:val="left"/>
+      <w:pPr>
+        <w:ind w:left="5760" w:hanging="360"/>
+      </w:pPr>
+    </w:lvl>
+    <w:lvl w:ilvl="8" w:tplc="0409001B" w:tentative="1">
+      <w:start w:val="1"/>
+      <w:numFmt w:val="lowerRoman"/>
+      <w:lvlText w:val="%9."/>
+      <w:lvlJc w:val="right"/>
+      <w:pPr>
+        <w:ind w:left="6480" w:hanging="180"/>
+      </w:pPr>
+    </w:lvl>
+  </w:abstractNum>
+  <w:abstractNum w:abstractNumId="7" w15:restartNumberingAfterBreak="0">
     <w:nsid w:val="48C0235D"/>
     <w:multiLevelType w:val="multilevel"/>
     <w:tmpl w:val="A55A1D8C"/>
@@ -1464,7 +2384,120 @@
       </w:rPr>
     </w:lvl>
   </w:abstractNum>
-  <w:abstractNum w:abstractNumId="7" w15:restartNumberingAfterBreak="0">
+  <w:abstractNum w:abstractNumId="8" w15:restartNumberingAfterBreak="0">
+    <w:nsid w:val="4E653A99"/>
+    <w:multiLevelType w:val="hybridMultilevel"/>
+    <w:tmpl w:val="880E1900"/>
+    <w:lvl w:ilvl="0" w:tplc="04090001">
+      <w:start w:val="1"/>
+      <w:numFmt w:val="bullet"/>
+      <w:lvlText w:val=""/>
+      <w:lvlJc w:val="left"/>
+      <w:pPr>
+        <w:ind w:left="1440" w:hanging="360"/>
+      </w:pPr>
+      <w:rPr>
+        <w:rFonts w:ascii="Symbol" w:hAnsi="Symbol" w:hint="default"/>
+      </w:rPr>
+    </w:lvl>
+    <w:lvl w:ilvl="1" w:tplc="04090003" w:tentative="1">
+      <w:start w:val="1"/>
+      <w:numFmt w:val="bullet"/>
+      <w:lvlText w:val="o"/>
+      <w:lvlJc w:val="left"/>
+      <w:pPr>
+        <w:ind w:left="2160" w:hanging="360"/>
+      </w:pPr>
+      <w:rPr>
+        <w:rFonts w:ascii="Courier New" w:hAnsi="Courier New" w:cs="Courier New" w:hint="default"/>
+      </w:rPr>
+    </w:lvl>
+    <w:lvl w:ilvl="2" w:tplc="04090005" w:tentative="1">
+      <w:start w:val="1"/>
+      <w:numFmt w:val="bullet"/>
+      <w:lvlText w:val=""/>
+      <w:lvlJc w:val="left"/>
+      <w:pPr>
+        <w:ind w:left="2880" w:hanging="360"/>
+      </w:pPr>
+      <w:rPr>
+        <w:rFonts w:ascii="Wingdings" w:hAnsi="Wingdings" w:hint="default"/>
+      </w:rPr>
+    </w:lvl>
+    <w:lvl w:ilvl="3" w:tplc="04090001" w:tentative="1">
+      <w:start w:val="1"/>
+      <w:numFmt w:val="bullet"/>
+      <w:lvlText w:val=""/>
+      <w:lvlJc w:val="left"/>
+      <w:pPr>
+        <w:ind w:left="3600" w:hanging="360"/>
+      </w:pPr>
+      <w:rPr>
+        <w:rFonts w:ascii="Symbol" w:hAnsi="Symbol" w:hint="default"/>
+      </w:rPr>
+    </w:lvl>
+    <w:lvl w:ilvl="4" w:tplc="04090003" w:tentative="1">
+      <w:start w:val="1"/>
+      <w:numFmt w:val="bullet"/>
+      <w:lvlText w:val="o"/>
+      <w:lvlJc w:val="left"/>
+      <w:pPr>
+        <w:ind w:left="4320" w:hanging="360"/>
+      </w:pPr>
+      <w:rPr>
+        <w:rFonts w:ascii="Courier New" w:hAnsi="Courier New" w:cs="Courier New" w:hint="default"/>
+      </w:rPr>
+    </w:lvl>
+    <w:lvl w:ilvl="5" w:tplc="04090005" w:tentative="1">
+      <w:start w:val="1"/>
+      <w:numFmt w:val="bullet"/>
+      <w:lvlText w:val=""/>
+      <w:lvlJc w:val="left"/>
+      <w:pPr>
+        <w:ind w:left="5040" w:hanging="360"/>
+      </w:pPr>
+      <w:rPr>
+        <w:rFonts w:ascii="Wingdings" w:hAnsi="Wingdings" w:hint="default"/>
+      </w:rPr>
+    </w:lvl>
+    <w:lvl w:ilvl="6" w:tplc="04090001" w:tentative="1">
+      <w:start w:val="1"/>
+      <w:numFmt w:val="bullet"/>
+      <w:lvlText w:val=""/>
+      <w:lvlJc w:val="left"/>
+      <w:pPr>
+        <w:ind w:left="5760" w:hanging="360"/>
+      </w:pPr>
+      <w:rPr>
+        <w:rFonts w:ascii="Symbol" w:hAnsi="Symbol" w:hint="default"/>
+      </w:rPr>
+    </w:lvl>
+    <w:lvl w:ilvl="7" w:tplc="04090003" w:tentative="1">
+      <w:start w:val="1"/>
+      <w:numFmt w:val="bullet"/>
+      <w:lvlText w:val="o"/>
+      <w:lvlJc w:val="left"/>
+      <w:pPr>
+        <w:ind w:left="6480" w:hanging="360"/>
+      </w:pPr>
+      <w:rPr>
+        <w:rFonts w:ascii="Courier New" w:hAnsi="Courier New" w:cs="Courier New" w:hint="default"/>
+      </w:rPr>
+    </w:lvl>
+    <w:lvl w:ilvl="8" w:tplc="04090005" w:tentative="1">
+      <w:start w:val="1"/>
+      <w:numFmt w:val="bullet"/>
+      <w:lvlText w:val=""/>
+      <w:lvlJc w:val="left"/>
+      <w:pPr>
+        <w:ind w:left="7200" w:hanging="360"/>
+      </w:pPr>
+      <w:rPr>
+        <w:rFonts w:ascii="Wingdings" w:hAnsi="Wingdings" w:hint="default"/>
+      </w:rPr>
+    </w:lvl>
+  </w:abstractNum>
+  <w:abstractNum w:abstractNumId="9" w15:restartNumberingAfterBreak="0">
     <w:nsid w:val="57285531"/>
     <w:multiLevelType w:val="multilevel"/>
     <w:tmpl w:val="DEDE94D0"/>
@@ -1613,7 +2646,7 @@
       </w:rPr>
     </w:lvl>
   </w:abstractNum>
-  <w:abstractNum w:abstractNumId="8" w15:restartNumberingAfterBreak="0">
+  <w:abstractNum w:abstractNumId="10" w15:restartNumberingAfterBreak="0">
     <w:nsid w:val="5CB55BAA"/>
     <w:multiLevelType w:val="hybridMultilevel"/>
     <w:tmpl w:val="F26A50D2"/>
@@ -1726,7 +2759,120 @@
       </w:rPr>
     </w:lvl>
   </w:abstractNum>
-  <w:abstractNum w:abstractNumId="9" w15:restartNumberingAfterBreak="0">
+  <w:abstractNum w:abstractNumId="11" w15:restartNumberingAfterBreak="0">
+    <w:nsid w:val="65374951"/>
+    <w:multiLevelType w:val="hybridMultilevel"/>
+    <w:tmpl w:val="D2A80804"/>
+    <w:lvl w:ilvl="0" w:tplc="04090001">
+      <w:start w:val="1"/>
+      <w:numFmt w:val="bullet"/>
+      <w:lvlText w:val=""/>
+      <w:lvlJc w:val="left"/>
+      <w:pPr>
+        <w:ind w:left="1440" w:hanging="360"/>
+      </w:pPr>
+      <w:rPr>
+        <w:rFonts w:ascii="Symbol" w:hAnsi="Symbol" w:hint="default"/>
+      </w:rPr>
+    </w:lvl>
+    <w:lvl w:ilvl="1" w:tplc="04090003" w:tentative="1">
+      <w:start w:val="1"/>
+      <w:numFmt w:val="bullet"/>
+      <w:lvlText w:val="o"/>
+      <w:lvlJc w:val="left"/>
+      <w:pPr>
+        <w:ind w:left="2160" w:hanging="360"/>
+      </w:pPr>
+      <w:rPr>
+        <w:rFonts w:ascii="Courier New" w:hAnsi="Courier New" w:cs="Courier New" w:hint="default"/>
+      </w:rPr>
+    </w:lvl>
+    <w:lvl w:ilvl="2" w:tplc="04090005" w:tentative="1">
+      <w:start w:val="1"/>
+      <w:numFmt w:val="bullet"/>
+      <w:lvlText w:val=""/>
+      <w:lvlJc w:val="left"/>
+      <w:pPr>
+        <w:ind w:left="2880" w:hanging="360"/>
+      </w:pPr>
+      <w:rPr>
+        <w:rFonts w:ascii="Wingdings" w:hAnsi="Wingdings" w:hint="default"/>
+      </w:rPr>
+    </w:lvl>
+    <w:lvl w:ilvl="3" w:tplc="04090001" w:tentative="1">
+      <w:start w:val="1"/>
+      <w:numFmt w:val="bullet"/>
+      <w:lvlText w:val=""/>
+      <w:lvlJc w:val="left"/>
+      <w:pPr>
+        <w:ind w:left="3600" w:hanging="360"/>
+      </w:pPr>
+      <w:rPr>
+        <w:rFonts w:ascii="Symbol" w:hAnsi="Symbol" w:hint="default"/>
+      </w:rPr>
+    </w:lvl>
+    <w:lvl w:ilvl="4" w:tplc="04090003" w:tentative="1">
+      <w:start w:val="1"/>
+      <w:numFmt w:val="bullet"/>
+      <w:lvlText w:val="o"/>
+      <w:lvlJc w:val="left"/>
+      <w:pPr>
+        <w:ind w:left="4320" w:hanging="360"/>
+      </w:pPr>
+      <w:rPr>
+        <w:rFonts w:ascii="Courier New" w:hAnsi="Courier New" w:cs="Courier New" w:hint="default"/>
+      </w:rPr>
+    </w:lvl>
+    <w:lvl w:ilvl="5" w:tplc="04090005" w:tentative="1">
+      <w:start w:val="1"/>
+      <w:numFmt w:val="bullet"/>
+      <w:lvlText w:val=""/>
+      <w:lvlJc w:val="left"/>
+      <w:pPr>
+        <w:ind w:left="5040" w:hanging="360"/>
+      </w:pPr>
+      <w:rPr>
+        <w:rFonts w:ascii="Wingdings" w:hAnsi="Wingdings" w:hint="default"/>
+      </w:rPr>
+    </w:lvl>
+    <w:lvl w:ilvl="6" w:tplc="04090001" w:tentative="1">
+      <w:start w:val="1"/>
+      <w:numFmt w:val="bullet"/>
+      <w:lvlText w:val=""/>
+      <w:lvlJc w:val="left"/>
+      <w:pPr>
+        <w:ind w:left="5760" w:hanging="360"/>
+      </w:pPr>
+      <w:rPr>
+        <w:rFonts w:ascii="Symbol" w:hAnsi="Symbol" w:hint="default"/>
+      </w:rPr>
+    </w:lvl>
+    <w:lvl w:ilvl="7" w:tplc="04090003" w:tentative="1">
+      <w:start w:val="1"/>
+      <w:numFmt w:val="bullet"/>
+      <w:lvlText w:val="o"/>
+      <w:lvlJc w:val="left"/>
+      <w:pPr>
+        <w:ind w:left="6480" w:hanging="360"/>
+      </w:pPr>
+      <w:rPr>
+        <w:rFonts w:ascii="Courier New" w:hAnsi="Courier New" w:cs="Courier New" w:hint="default"/>
+      </w:rPr>
+    </w:lvl>
+    <w:lvl w:ilvl="8" w:tplc="04090005" w:tentative="1">
+      <w:start w:val="1"/>
+      <w:numFmt w:val="bullet"/>
+      <w:lvlText w:val=""/>
+      <w:lvlJc w:val="left"/>
+      <w:pPr>
+        <w:ind w:left="7200" w:hanging="360"/>
+      </w:pPr>
+      <w:rPr>
+        <w:rFonts w:ascii="Wingdings" w:hAnsi="Wingdings" w:hint="default"/>
+      </w:rPr>
+    </w:lvl>
+  </w:abstractNum>
+  <w:abstractNum w:abstractNumId="12" w15:restartNumberingAfterBreak="0">
     <w:nsid w:val="68567F08"/>
     <w:multiLevelType w:val="hybridMultilevel"/>
     <w:tmpl w:val="5F8CEA04"/>
@@ -1839,7 +2985,120 @@
       </w:rPr>
     </w:lvl>
   </w:abstractNum>
-  <w:abstractNum w:abstractNumId="10" w15:restartNumberingAfterBreak="0">
+  <w:abstractNum w:abstractNumId="13" w15:restartNumberingAfterBreak="0">
+    <w:nsid w:val="6E492F40"/>
+    <w:multiLevelType w:val="hybridMultilevel"/>
+    <w:tmpl w:val="B2E22AF6"/>
+    <w:lvl w:ilvl="0" w:tplc="04090001">
+      <w:start w:val="1"/>
+      <w:numFmt w:val="bullet"/>
+      <w:lvlText w:val=""/>
+      <w:lvlJc w:val="left"/>
+      <w:pPr>
+        <w:ind w:left="1440" w:hanging="360"/>
+      </w:pPr>
+      <w:rPr>
+        <w:rFonts w:ascii="Symbol" w:hAnsi="Symbol" w:hint="default"/>
+      </w:rPr>
+    </w:lvl>
+    <w:lvl w:ilvl="1" w:tplc="04090003" w:tentative="1">
+      <w:start w:val="1"/>
+      <w:numFmt w:val="bullet"/>
+      <w:lvlText w:val="o"/>
+      <w:lvlJc w:val="left"/>
+      <w:pPr>
+        <w:ind w:left="2160" w:hanging="360"/>
+      </w:pPr>
+      <w:rPr>
+        <w:rFonts w:ascii="Courier New" w:hAnsi="Courier New" w:cs="Courier New" w:hint="default"/>
+      </w:rPr>
+    </w:lvl>
+    <w:lvl w:ilvl="2" w:tplc="04090005" w:tentative="1">
+      <w:start w:val="1"/>
+      <w:numFmt w:val="bullet"/>
+      <w:lvlText w:val=""/>
+      <w:lvlJc w:val="left"/>
+      <w:pPr>
+        <w:ind w:left="2880" w:hanging="360"/>
+      </w:pPr>
+      <w:rPr>
+        <w:rFonts w:ascii="Wingdings" w:hAnsi="Wingdings" w:hint="default"/>
+      </w:rPr>
+    </w:lvl>
+    <w:lvl w:ilvl="3" w:tplc="04090001" w:tentative="1">
+      <w:start w:val="1"/>
+      <w:numFmt w:val="bullet"/>
+      <w:lvlText w:val=""/>
+      <w:lvlJc w:val="left"/>
+      <w:pPr>
+        <w:ind w:left="3600" w:hanging="360"/>
+      </w:pPr>
+      <w:rPr>
+        <w:rFonts w:ascii="Symbol" w:hAnsi="Symbol" w:hint="default"/>
+      </w:rPr>
+    </w:lvl>
+    <w:lvl w:ilvl="4" w:tplc="04090003" w:tentative="1">
+      <w:start w:val="1"/>
+      <w:numFmt w:val="bullet"/>
+      <w:lvlText w:val="o"/>
+      <w:lvlJc w:val="left"/>
+      <w:pPr>
+        <w:ind w:left="4320" w:hanging="360"/>
+      </w:pPr>
+      <w:rPr>
+        <w:rFonts w:ascii="Courier New" w:hAnsi="Courier New" w:cs="Courier New" w:hint="default"/>
+      </w:rPr>
+    </w:lvl>
+    <w:lvl w:ilvl="5" w:tplc="04090005" w:tentative="1">
+      <w:start w:val="1"/>
+      <w:numFmt w:val="bullet"/>
+      <w:lvlText w:val=""/>
+      <w:lvlJc w:val="left"/>
+      <w:pPr>
+        <w:ind w:left="5040" w:hanging="360"/>
+      </w:pPr>
+      <w:rPr>
+        <w:rFonts w:ascii="Wingdings" w:hAnsi="Wingdings" w:hint="default"/>
+      </w:rPr>
+    </w:lvl>
+    <w:lvl w:ilvl="6" w:tplc="04090001" w:tentative="1">
+      <w:start w:val="1"/>
+      <w:numFmt w:val="bullet"/>
+      <w:lvlText w:val=""/>
+      <w:lvlJc w:val="left"/>
+      <w:pPr>
+        <w:ind w:left="5760" w:hanging="360"/>
+      </w:pPr>
+      <w:rPr>
+        <w:rFonts w:ascii="Symbol" w:hAnsi="Symbol" w:hint="default"/>
+      </w:rPr>
+    </w:lvl>
+    <w:lvl w:ilvl="7" w:tplc="04090003" w:tentative="1">
+      <w:start w:val="1"/>
+      <w:numFmt w:val="bullet"/>
+      <w:lvlText w:val="o"/>
+      <w:lvlJc w:val="left"/>
+      <w:pPr>
+        <w:ind w:left="6480" w:hanging="360"/>
+      </w:pPr>
+      <w:rPr>
+        <w:rFonts w:ascii="Courier New" w:hAnsi="Courier New" w:cs="Courier New" w:hint="default"/>
+      </w:rPr>
+    </w:lvl>
+    <w:lvl w:ilvl="8" w:tplc="04090005" w:tentative="1">
+      <w:start w:val="1"/>
+      <w:numFmt w:val="bullet"/>
+      <w:lvlText w:val=""/>
+      <w:lvlJc w:val="left"/>
+      <w:pPr>
+        <w:ind w:left="7200" w:hanging="360"/>
+      </w:pPr>
+      <w:rPr>
+        <w:rFonts w:ascii="Wingdings" w:hAnsi="Wingdings" w:hint="default"/>
+      </w:rPr>
+    </w:lvl>
+  </w:abstractNum>
+  <w:abstractNum w:abstractNumId="14" w15:restartNumberingAfterBreak="0">
     <w:nsid w:val="6F4C12F6"/>
     <w:multiLevelType w:val="hybridMultilevel"/>
     <w:tmpl w:val="285482B8"/>
@@ -1946,6 +3205,205 @@
       <w:lvlJc w:val="left"/>
       <w:pPr>
         <w:ind w:left="6480" w:hanging="360"/>
+      </w:pPr>
+      <w:rPr>
+        <w:rFonts w:ascii="Wingdings" w:hAnsi="Wingdings" w:hint="default"/>
+      </w:rPr>
+    </w:lvl>
+  </w:abstractNum>
+  <w:abstractNum w:abstractNumId="15" w15:restartNumberingAfterBreak="0">
+    <w:nsid w:val="78C74755"/>
+    <w:multiLevelType w:val="hybridMultilevel"/>
+    <w:tmpl w:val="737CDCCC"/>
+    <w:lvl w:ilvl="0" w:tplc="0409000F">
+      <w:start w:val="1"/>
+      <w:numFmt w:val="decimal"/>
+      <w:lvlText w:val="%1."/>
+      <w:lvlJc w:val="left"/>
+      <w:pPr>
+        <w:ind w:left="720" w:hanging="360"/>
+      </w:pPr>
+    </w:lvl>
+    <w:lvl w:ilvl="1" w:tplc="04090019">
+      <w:start w:val="1"/>
+      <w:numFmt w:val="lowerLetter"/>
+      <w:lvlText w:val="%2."/>
+      <w:lvlJc w:val="left"/>
+      <w:pPr>
+        <w:ind w:left="1440" w:hanging="360"/>
+      </w:pPr>
+    </w:lvl>
+    <w:lvl w:ilvl="2" w:tplc="0409001B" w:tentative="1">
+      <w:start w:val="1"/>
+      <w:numFmt w:val="lowerRoman"/>
+      <w:lvlText w:val="%3."/>
+      <w:lvlJc w:val="right"/>
+      <w:pPr>
+        <w:ind w:left="2160" w:hanging="180"/>
+      </w:pPr>
+    </w:lvl>
+    <w:lvl w:ilvl="3" w:tplc="0409000F" w:tentative="1">
+      <w:start w:val="1"/>
+      <w:numFmt w:val="decimal"/>
+      <w:lvlText w:val="%4."/>
+      <w:lvlJc w:val="left"/>
+      <w:pPr>
+        <w:ind w:left="2880" w:hanging="360"/>
+      </w:pPr>
+    </w:lvl>
+    <w:lvl w:ilvl="4" w:tplc="04090019" w:tentative="1">
+      <w:start w:val="1"/>
+      <w:numFmt w:val="lowerLetter"/>
+      <w:lvlText w:val="%5."/>
+      <w:lvlJc w:val="left"/>
+      <w:pPr>
+        <w:ind w:left="3600" w:hanging="360"/>
+      </w:pPr>
+    </w:lvl>
+    <w:lvl w:ilvl="5" w:tplc="0409001B" w:tentative="1">
+      <w:start w:val="1"/>
+      <w:numFmt w:val="lowerRoman"/>
+      <w:lvlText w:val="%6."/>
+      <w:lvlJc w:val="right"/>
+      <w:pPr>
+        <w:ind w:left="4320" w:hanging="180"/>
+      </w:pPr>
+    </w:lvl>
+    <w:lvl w:ilvl="6" w:tplc="0409000F" w:tentative="1">
+      <w:start w:val="1"/>
+      <w:numFmt w:val="decimal"/>
+      <w:lvlText w:val="%7."/>
+      <w:lvlJc w:val="left"/>
+      <w:pPr>
+        <w:ind w:left="5040" w:hanging="360"/>
+      </w:pPr>
+    </w:lvl>
+    <w:lvl w:ilvl="7" w:tplc="04090019" w:tentative="1">
+      <w:start w:val="1"/>
+      <w:numFmt w:val="lowerLetter"/>
+      <w:lvlText w:val="%8."/>
+      <w:lvlJc w:val="left"/>
+      <w:pPr>
+        <w:ind w:left="5760" w:hanging="360"/>
+      </w:pPr>
+    </w:lvl>
+    <w:lvl w:ilvl="8" w:tplc="0409001B" w:tentative="1">
+      <w:start w:val="1"/>
+      <w:numFmt w:val="lowerRoman"/>
+      <w:lvlText w:val="%9."/>
+      <w:lvlJc w:val="right"/>
+      <w:pPr>
+        <w:ind w:left="6480" w:hanging="180"/>
+      </w:pPr>
+    </w:lvl>
+  </w:abstractNum>
+  <w:abstractNum w:abstractNumId="16" w15:restartNumberingAfterBreak="0">
+    <w:nsid w:val="79406477"/>
+    <w:multiLevelType w:val="hybridMultilevel"/>
+    <w:tmpl w:val="DB3AD59C"/>
+    <w:lvl w:ilvl="0" w:tplc="04090001">
+      <w:start w:val="1"/>
+      <w:numFmt w:val="bullet"/>
+      <w:lvlText w:val=""/>
+      <w:lvlJc w:val="left"/>
+      <w:pPr>
+        <w:ind w:left="1440" w:hanging="360"/>
+      </w:pPr>
+      <w:rPr>
+        <w:rFonts w:ascii="Symbol" w:hAnsi="Symbol" w:hint="default"/>
+      </w:rPr>
+    </w:lvl>
+    <w:lvl w:ilvl="1" w:tplc="04090003" w:tentative="1">
+      <w:start w:val="1"/>
+      <w:numFmt w:val="bullet"/>
+      <w:lvlText w:val="o"/>
+      <w:lvlJc w:val="left"/>
+      <w:pPr>
+        <w:ind w:left="2160" w:hanging="360"/>
+      </w:pPr>
+      <w:rPr>
+        <w:rFonts w:ascii="Courier New" w:hAnsi="Courier New" w:cs="Courier New" w:hint="default"/>
+      </w:rPr>
+    </w:lvl>
+    <w:lvl w:ilvl="2" w:tplc="04090005" w:tentative="1">
+      <w:start w:val="1"/>
+      <w:numFmt w:val="bullet"/>
+      <w:lvlText w:val=""/>
+      <w:lvlJc w:val="left"/>
+      <w:pPr>
+        <w:ind w:left="2880" w:hanging="360"/>
+      </w:pPr>
+      <w:rPr>
+        <w:rFonts w:ascii="Wingdings" w:hAnsi="Wingdings" w:hint="default"/>
+      </w:rPr>
+    </w:lvl>
+    <w:lvl w:ilvl="3" w:tplc="04090001" w:tentative="1">
+      <w:start w:val="1"/>
+      <w:numFmt w:val="bullet"/>
+      <w:lvlText w:val=""/>
+      <w:lvlJc w:val="left"/>
+      <w:pPr>
+        <w:ind w:left="3600" w:hanging="360"/>
+      </w:pPr>
+      <w:rPr>
+        <w:rFonts w:ascii="Symbol" w:hAnsi="Symbol" w:hint="default"/>
+      </w:rPr>
+    </w:lvl>
+    <w:lvl w:ilvl="4" w:tplc="04090003" w:tentative="1">
+      <w:start w:val="1"/>
+      <w:numFmt w:val="bullet"/>
+      <w:lvlText w:val="o"/>
+      <w:lvlJc w:val="left"/>
+      <w:pPr>
+        <w:ind w:left="4320" w:hanging="360"/>
+      </w:pPr>
+      <w:rPr>
+        <w:rFonts w:ascii="Courier New" w:hAnsi="Courier New" w:cs="Courier New" w:hint="default"/>
+      </w:rPr>
+    </w:lvl>
+    <w:lvl w:ilvl="5" w:tplc="04090005" w:tentative="1">
+      <w:start w:val="1"/>
+      <w:numFmt w:val="bullet"/>
+      <w:lvlText w:val=""/>
+      <w:lvlJc w:val="left"/>
+      <w:pPr>
+        <w:ind w:left="5040" w:hanging="360"/>
+      </w:pPr>
+      <w:rPr>
+        <w:rFonts w:ascii="Wingdings" w:hAnsi="Wingdings" w:hint="default"/>
+      </w:rPr>
+    </w:lvl>
+    <w:lvl w:ilvl="6" w:tplc="04090001" w:tentative="1">
+      <w:start w:val="1"/>
+      <w:numFmt w:val="bullet"/>
+      <w:lvlText w:val=""/>
+      <w:lvlJc w:val="left"/>
+      <w:pPr>
+        <w:ind w:left="5760" w:hanging="360"/>
+      </w:pPr>
+      <w:rPr>
+        <w:rFonts w:ascii="Symbol" w:hAnsi="Symbol" w:hint="default"/>
+      </w:rPr>
+    </w:lvl>
+    <w:lvl w:ilvl="7" w:tplc="04090003" w:tentative="1">
+      <w:start w:val="1"/>
+      <w:numFmt w:val="bullet"/>
+      <w:lvlText w:val="o"/>
+      <w:lvlJc w:val="left"/>
+      <w:pPr>
+        <w:ind w:left="6480" w:hanging="360"/>
+      </w:pPr>
+      <w:rPr>
+        <w:rFonts w:ascii="Courier New" w:hAnsi="Courier New" w:cs="Courier New" w:hint="default"/>
+      </w:rPr>
+    </w:lvl>
+    <w:lvl w:ilvl="8" w:tplc="04090005" w:tentative="1">
+      <w:start w:val="1"/>
+      <w:numFmt w:val="bullet"/>
+      <w:lvlText w:val=""/>
+      <w:lvlJc w:val="left"/>
+      <w:pPr>
+        <w:ind w:left="7200" w:hanging="360"/>
       </w:pPr>
       <w:rPr>
         <w:rFonts w:ascii="Wingdings" w:hAnsi="Wingdings" w:hint="default"/>
@@ -1968,22 +3426,40 @@
     <w:abstractNumId w:val="1"/>
   </w:num>
   <w:num w:numId="6" w16cid:durableId="1466973010">
-    <w:abstractNumId w:val="9"/>
+    <w:abstractNumId w:val="12"/>
   </w:num>
   <w:num w:numId="7" w16cid:durableId="874394197">
     <w:abstractNumId w:val="4"/>
   </w:num>
   <w:num w:numId="8" w16cid:durableId="1474179147">
+    <w:abstractNumId w:val="14"/>
+  </w:num>
+  <w:num w:numId="9" w16cid:durableId="1709991224">
+    <w:abstractNumId w:val="7"/>
+  </w:num>
+  <w:num w:numId="10" w16cid:durableId="1039279655">
+    <w:abstractNumId w:val="9"/>
+  </w:num>
+  <w:num w:numId="11" w16cid:durableId="1642539186">
     <w:abstractNumId w:val="10"/>
   </w:num>
-  <w:num w:numId="9" w16cid:durableId="1709991224">
+  <w:num w:numId="12" w16cid:durableId="1806776076">
+    <w:abstractNumId w:val="15"/>
+  </w:num>
+  <w:num w:numId="13" w16cid:durableId="951130168">
+    <w:abstractNumId w:val="8"/>
+  </w:num>
+  <w:num w:numId="14" w16cid:durableId="1846238764">
+    <w:abstractNumId w:val="16"/>
+  </w:num>
+  <w:num w:numId="15" w16cid:durableId="2024286799">
+    <w:abstractNumId w:val="11"/>
+  </w:num>
+  <w:num w:numId="16" w16cid:durableId="645090174">
+    <w:abstractNumId w:val="13"/>
+  </w:num>
+  <w:num w:numId="17" w16cid:durableId="425735264">
     <w:abstractNumId w:val="6"/>
-  </w:num>
-  <w:num w:numId="10" w16cid:durableId="1039279655">
-    <w:abstractNumId w:val="7"/>
-  </w:num>
-  <w:num w:numId="11" w16cid:durableId="1642539186">
-    <w:abstractNumId w:val="8"/>
   </w:num>
 </w:numbering>
 </file>
@@ -2416,7 +3892,6 @@
     <w:next w:val="Normal"/>
     <w:link w:val="Heading2Char"/>
     <w:uiPriority w:val="9"/>
-    <w:semiHidden/>
     <w:unhideWhenUsed/>
     <w:qFormat/>
     <w:rsid w:val="00F049BE"/>
@@ -2632,7 +4107,6 @@
     <w:basedOn w:val="DefaultParagraphFont"/>
     <w:link w:val="Heading2"/>
     <w:uiPriority w:val="9"/>
-    <w:semiHidden/>
     <w:rsid w:val="00F049BE"/>
     <w:rPr>
       <w:rFonts w:asciiTheme="majorHAnsi" w:eastAsiaTheme="majorEastAsia" w:hAnsiTheme="majorHAnsi" w:cstheme="majorBidi"/>
@@ -2925,6 +4399,93 @@
     <w:rPr>
       <w:color w:val="605E5C"/>
       <w:shd w:val="clear" w:color="auto" w:fill="E1DFDD"/>
+    </w:rPr>
+  </w:style>
+  <w:style w:type="table" w:styleId="TableGrid">
+    <w:name w:val="Table Grid"/>
+    <w:basedOn w:val="TableNormal"/>
+    <w:uiPriority w:val="39"/>
+    <w:rsid w:val="00C80412"/>
+    <w:pPr>
+      <w:spacing w:after="0" w:line="240" w:lineRule="auto"/>
+    </w:pPr>
+    <w:tblPr>
+      <w:tblBorders>
+        <w:top w:val="single" w:sz="4" w:space="0" w:color="auto"/>
+        <w:left w:val="single" w:sz="4" w:space="0" w:color="auto"/>
+        <w:bottom w:val="single" w:sz="4" w:space="0" w:color="auto"/>
+        <w:right w:val="single" w:sz="4" w:space="0" w:color="auto"/>
+        <w:insideH w:val="single" w:sz="4" w:space="0" w:color="auto"/>
+        <w:insideV w:val="single" w:sz="4" w:space="0" w:color="auto"/>
+      </w:tblBorders>
+    </w:tblPr>
+  </w:style>
+  <w:style w:type="table" w:styleId="GridTable1Light">
+    <w:name w:val="Grid Table 1 Light"/>
+    <w:basedOn w:val="TableNormal"/>
+    <w:uiPriority w:val="46"/>
+    <w:rsid w:val="00C80412"/>
+    <w:pPr>
+      <w:spacing w:after="0" w:line="240" w:lineRule="auto"/>
+    </w:pPr>
+    <w:tblPr>
+      <w:tblStyleRowBandSize w:val="1"/>
+      <w:tblStyleColBandSize w:val="1"/>
+      <w:tblBorders>
+        <w:top w:val="single" w:sz="4" w:space="0" w:color="999999" w:themeColor="text1" w:themeTint="66"/>
+        <w:left w:val="single" w:sz="4" w:space="0" w:color="999999" w:themeColor="text1" w:themeTint="66"/>
+        <w:bottom w:val="single" w:sz="4" w:space="0" w:color="999999" w:themeColor="text1" w:themeTint="66"/>
+        <w:right w:val="single" w:sz="4" w:space="0" w:color="999999" w:themeColor="text1" w:themeTint="66"/>
+        <w:insideH w:val="single" w:sz="4" w:space="0" w:color="999999" w:themeColor="text1" w:themeTint="66"/>
+        <w:insideV w:val="single" w:sz="4" w:space="0" w:color="999999" w:themeColor="text1" w:themeTint="66"/>
+      </w:tblBorders>
+    </w:tblPr>
+    <w:tblStylePr w:type="firstRow">
+      <w:rPr>
+        <w:b/>
+        <w:bCs/>
+      </w:rPr>
+      <w:tblPr/>
+      <w:tcPr>
+        <w:tcBorders>
+          <w:bottom w:val="single" w:sz="12" w:space="0" w:color="666666" w:themeColor="text1" w:themeTint="99"/>
+        </w:tcBorders>
+      </w:tcPr>
+    </w:tblStylePr>
+    <w:tblStylePr w:type="lastRow">
+      <w:rPr>
+        <w:b/>
+        <w:bCs/>
+      </w:rPr>
+      <w:tblPr/>
+      <w:tcPr>
+        <w:tcBorders>
+          <w:top w:val="double" w:sz="2" w:space="0" w:color="666666" w:themeColor="text1" w:themeTint="99"/>
+        </w:tcBorders>
+      </w:tcPr>
+    </w:tblStylePr>
+    <w:tblStylePr w:type="firstCol">
+      <w:rPr>
+        <w:b/>
+        <w:bCs/>
+      </w:rPr>
+    </w:tblStylePr>
+    <w:tblStylePr w:type="lastCol">
+      <w:rPr>
+        <w:b/>
+        <w:bCs/>
+      </w:rPr>
+    </w:tblStylePr>
+  </w:style>
+  <w:style w:type="character" w:styleId="Strong">
+    <w:name w:val="Strong"/>
+    <w:basedOn w:val="DefaultParagraphFont"/>
+    <w:uiPriority w:val="22"/>
+    <w:qFormat/>
+    <w:rsid w:val="00734DAF"/>
+    <w:rPr>
+      <w:b/>
+      <w:bCs/>
     </w:rPr>
   </w:style>
 </w:styles>

</xml_diff>